<commit_message>
added some sentances to intro explaning what it is i want to do and why it matters
</commit_message>
<xml_diff>
--- a/paper-v1.docx
+++ b/paper-v1.docx
@@ -1,6 +1,6 @@
 
 <file path=word/document.xml><?xml version="1.0" encoding="utf-8"?>
-<w:document xmlns:wpc="http://schemas.microsoft.com/office/word/2010/wordprocessingCanvas" xmlns:cx="http://schemas.microsoft.com/office/drawing/2014/chartex" xmlns:cx1="http://schemas.microsoft.com/office/drawing/2015/9/8/chartex" xmlns:cx2="http://schemas.microsoft.com/office/drawing/2015/10/21/chartex" xmlns:cx3="http://schemas.microsoft.com/office/drawing/2016/5/9/chartex" xmlns:cx4="http://schemas.microsoft.com/office/drawing/2016/5/10/chartex" xmlns:cx5="http://schemas.microsoft.com/office/drawing/2016/5/11/chartex" xmlns:cx6="http://schemas.microsoft.com/office/drawing/2016/5/12/chartex" xmlns:cx7="http://schemas.microsoft.com/office/drawing/2016/5/13/chartex" xmlns:cx8="http://schemas.microsoft.com/office/drawing/2016/5/14/chartex" xmlns:mc="http://schemas.openxmlformats.org/markup-compatibility/2006" xmlns:aink="http://schemas.microsoft.com/office/drawing/2016/ink" xmlns:am3d="http://schemas.microsoft.com/office/drawing/2017/model3d" xmlns:o="urn:schemas-microsoft-com:office:office" xmlns:r="http://schemas.openxmlformats.org/officeDocument/2006/relationships" xmlns:m="http://schemas.openxmlformats.org/officeDocument/2006/math" xmlns:v="urn:schemas-microsoft-com:vml" xmlns:wp14="http://schemas.microsoft.com/office/word/2010/wordprocessingDrawing" xmlns:wp="http://schemas.openxmlformats.org/drawingml/2006/wordprocessingDrawing" xmlns:w10="urn:schemas-microsoft-com:office:word" xmlns:w="http://schemas.openxmlformats.org/wordprocessingml/2006/main" xmlns:w14="http://schemas.microsoft.com/office/word/2010/wordml" xmlns:w15="http://schemas.microsoft.com/office/word/2012/wordml" xmlns:w16cid="http://schemas.microsoft.com/office/word/2016/wordml/cid" xmlns:w16se="http://schemas.microsoft.com/office/word/2015/wordml/symex" xmlns:wpg="http://schemas.microsoft.com/office/word/2010/wordprocessingGroup" xmlns:wpi="http://schemas.microsoft.com/office/word/2010/wordprocessingInk" xmlns:wne="http://schemas.microsoft.com/office/word/2006/wordml" xmlns:wps="http://schemas.microsoft.com/office/word/2010/wordprocessingShape" mc:Ignorable="w14 w15 w16se w16cid wp14">
+<w:document xmlns:wpc="http://schemas.microsoft.com/office/word/2010/wordprocessingCanvas" xmlns:cx="http://schemas.microsoft.com/office/drawing/2014/chartex" xmlns:mc="http://schemas.openxmlformats.org/markup-compatibility/2006" xmlns:o="urn:schemas-microsoft-com:office:office" xmlns:r="http://schemas.openxmlformats.org/officeDocument/2006/relationships" xmlns:m="http://schemas.openxmlformats.org/officeDocument/2006/math" xmlns:v="urn:schemas-microsoft-com:vml" xmlns:wp14="http://schemas.microsoft.com/office/word/2010/wordprocessingDrawing" xmlns:wp="http://schemas.openxmlformats.org/drawingml/2006/wordprocessingDrawing" xmlns:w10="urn:schemas-microsoft-com:office:word" xmlns:w="http://schemas.openxmlformats.org/wordprocessingml/2006/main" xmlns:w14="http://schemas.microsoft.com/office/word/2010/wordml" xmlns:w15="http://schemas.microsoft.com/office/word/2012/wordml" xmlns:w16se="http://schemas.microsoft.com/office/word/2015/wordml/symex" xmlns:wpg="http://schemas.microsoft.com/office/word/2010/wordprocessingGroup" xmlns:wpi="http://schemas.microsoft.com/office/word/2010/wordprocessingInk" xmlns:wne="http://schemas.microsoft.com/office/word/2006/wordml" xmlns:wps="http://schemas.microsoft.com/office/word/2010/wordprocessingShape" mc:Ignorable="w14 w15 w16se wp14">
   <w:body>
     <w:p>
       <w:pPr>
@@ -70,7 +70,7 @@
           <w:sz w:val="24"/>
           <w:szCs w:val="24"/>
         </w:rPr>
-        <w:t xml:space="preserve">Patients with terminal illnesses face limited options when existing medication and treatment options are exhausted. The expanded access program has been in place since YEAR, allowing terminally-ill patients who have exhausted all prior options access to investigational drugs not yet approved by the FDA. Recently, however, some patient advocates have argued that expanded access does not go far enough, since patients seeking access to pre-market drugs must still gain approval of the FDA to use them. This has led to recent legislation, known as right-to-try, that would grant terminally-ill patients the right to use experimental medications on a doctor’s order, bypassing the FDA entirely. Here we investigate the </w:t>
+        <w:t>Patients with terminal illnesses face limited options when existing medication and treatment options are exhausted. The expanded access program</w:t>
       </w:r>
       <w:r>
         <w:rPr>
@@ -79,9 +79,8 @@
           <w:sz w:val="24"/>
           <w:szCs w:val="24"/>
         </w:rPr>
-        <w:t xml:space="preserve">potential impact of right-to-try legislation on the patient population of a large New York hospital </w:t>
-      </w:r>
-      <w:commentRangeStart w:id="0"/>
+        <w:t xml:space="preserve"> predecessors have been in place since 1987</w:t>
+      </w:r>
       <w:r>
         <w:rPr>
           <w:rFonts w:ascii="Times New Roman" w:hAnsi="Times New Roman" w:cs="Times New Roman"/>
@@ -89,14 +88,7 @@
           <w:sz w:val="24"/>
           <w:szCs w:val="24"/>
         </w:rPr>
-        <w:t>system</w:t>
-      </w:r>
-      <w:commentRangeEnd w:id="0"/>
-      <w:r>
-        <w:rPr>
-          <w:rStyle w:val="CommentReference"/>
-        </w:rPr>
-        <w:commentReference w:id="0"/>
+        <w:t>, allowing terminally-ill patients who have exhausted all prior options access to investigational drugs not yet approved by the FDA. Recently, however, some patient advocates have argued that expanded access does not go far enough, since patients seeking access to pre-market drugs must still gain approval of the FDA</w:t>
       </w:r>
       <w:r>
         <w:rPr>
@@ -105,7 +97,291 @@
           <w:sz w:val="24"/>
           <w:szCs w:val="24"/>
         </w:rPr>
-        <w:t xml:space="preserve">… </w:t>
+        <w:t xml:space="preserve"> and a IRB</w:t>
+      </w:r>
+      <w:r>
+        <w:rPr>
+          <w:rFonts w:ascii="Times New Roman" w:hAnsi="Times New Roman" w:cs="Times New Roman"/>
+          <w:i/>
+          <w:sz w:val="24"/>
+          <w:szCs w:val="24"/>
+        </w:rPr>
+        <w:t xml:space="preserve"> to use them. This has led to recent legislation, known as right-to-try, that would grant terminally-ill patients the right to use experimental medications on a doctor’s order, bypassing the FDA entirely. Here we investigate the </w:t>
+      </w:r>
+      <w:r>
+        <w:rPr>
+          <w:rFonts w:ascii="Times New Roman" w:hAnsi="Times New Roman" w:cs="Times New Roman"/>
+          <w:i/>
+          <w:sz w:val="24"/>
+          <w:szCs w:val="24"/>
+        </w:rPr>
+        <w:t>potential impact of right-to-try legislation on the patient population of a large New York hospital system</w:t>
+      </w:r>
+      <w:r>
+        <w:rPr>
+          <w:rFonts w:ascii="Times New Roman" w:hAnsi="Times New Roman" w:cs="Times New Roman"/>
+          <w:i/>
+          <w:sz w:val="24"/>
+          <w:szCs w:val="24"/>
+        </w:rPr>
+        <w:t>. This is done by examining the current amount of terminal patients</w:t>
+      </w:r>
+      <w:r>
+        <w:rPr>
+          <w:rFonts w:ascii="Times New Roman" w:hAnsi="Times New Roman" w:cs="Times New Roman"/>
+          <w:i/>
+          <w:sz w:val="24"/>
+          <w:szCs w:val="24"/>
+        </w:rPr>
+        <w:t xml:space="preserve"> using unapproved drugs or drugs in off-label manners. Then predicating the amount of patients </w:t>
+      </w:r>
+      <w:r>
+        <w:rPr>
+          <w:rFonts w:ascii="Times New Roman" w:hAnsi="Times New Roman" w:cs="Times New Roman"/>
+          <w:i/>
+          <w:sz w:val="24"/>
+          <w:szCs w:val="24"/>
+        </w:rPr>
+        <w:t xml:space="preserve">who are both terminal and have exhausted all drug treatment </w:t>
+      </w:r>
+      <w:r>
+        <w:rPr>
+          <w:rFonts w:ascii="Times New Roman" w:hAnsi="Times New Roman" w:cs="Times New Roman"/>
+          <w:i/>
+          <w:sz w:val="24"/>
+          <w:szCs w:val="24"/>
+        </w:rPr>
+        <w:t>options who could reasonably want to use right to try policies. Through showing the amount of people eligible for both right to try and expanded access policies we can try to predict the potential growth in the use of non-</w:t>
+      </w:r>
+      <w:proofErr w:type="spellStart"/>
+      <w:r>
+        <w:rPr>
+          <w:rFonts w:ascii="Times New Roman" w:hAnsi="Times New Roman" w:cs="Times New Roman"/>
+          <w:i/>
+          <w:sz w:val="24"/>
+          <w:szCs w:val="24"/>
+        </w:rPr>
+        <w:t>fda</w:t>
+      </w:r>
+      <w:proofErr w:type="spellEnd"/>
+      <w:r>
+        <w:rPr>
+          <w:rFonts w:ascii="Times New Roman" w:hAnsi="Times New Roman" w:cs="Times New Roman"/>
+          <w:i/>
+          <w:sz w:val="24"/>
+          <w:szCs w:val="24"/>
+        </w:rPr>
+        <w:t xml:space="preserve"> approved drugs as easier pathways to unapproved drugs appear.</w:t>
+      </w:r>
+      <w:r>
+        <w:rPr>
+          <w:rFonts w:ascii="Times New Roman" w:hAnsi="Times New Roman" w:cs="Times New Roman"/>
+          <w:i/>
+          <w:sz w:val="24"/>
+          <w:szCs w:val="24"/>
+        </w:rPr>
+        <w:t xml:space="preserve"> This work is crucial because there is no </w:t>
+      </w:r>
+      <w:r>
+        <w:rPr>
+          <w:rFonts w:ascii="Times New Roman" w:hAnsi="Times New Roman" w:cs="Times New Roman"/>
+          <w:i/>
+          <w:sz w:val="24"/>
+          <w:szCs w:val="24"/>
+        </w:rPr>
+        <w:t>research</w:t>
+      </w:r>
+      <w:r>
+        <w:rPr>
+          <w:rFonts w:ascii="Times New Roman" w:hAnsi="Times New Roman" w:cs="Times New Roman"/>
+          <w:i/>
+          <w:sz w:val="24"/>
+          <w:szCs w:val="24"/>
+        </w:rPr>
+        <w:t xml:space="preserve"> </w:t>
+      </w:r>
+      <w:r>
+        <w:rPr>
+          <w:rFonts w:ascii="Times New Roman" w:hAnsi="Times New Roman" w:cs="Times New Roman"/>
+          <w:i/>
+          <w:sz w:val="24"/>
+          <w:szCs w:val="24"/>
+        </w:rPr>
+        <w:t>quantifying</w:t>
+      </w:r>
+      <w:r>
+        <w:rPr>
+          <w:rFonts w:ascii="Times New Roman" w:hAnsi="Times New Roman" w:cs="Times New Roman"/>
+          <w:i/>
+          <w:sz w:val="24"/>
+          <w:szCs w:val="24"/>
+        </w:rPr>
+        <w:t xml:space="preserve"> how many people can be taking advantage in alternate drug pathways</w:t>
+      </w:r>
+      <w:r>
+        <w:rPr>
+          <w:rFonts w:ascii="Times New Roman" w:hAnsi="Times New Roman" w:cs="Times New Roman"/>
+          <w:i/>
+          <w:sz w:val="24"/>
+          <w:szCs w:val="24"/>
+        </w:rPr>
+        <w:t xml:space="preserve">. Thus the potential impact of these new access programs </w:t>
+      </w:r>
+      <w:proofErr w:type="gramStart"/>
+      <w:r>
+        <w:rPr>
+          <w:rFonts w:ascii="Times New Roman" w:hAnsi="Times New Roman" w:cs="Times New Roman"/>
+          <w:i/>
+          <w:sz w:val="24"/>
+          <w:szCs w:val="24"/>
+        </w:rPr>
+        <w:t>a</w:t>
+      </w:r>
+      <w:bookmarkStart w:id="0" w:name="_GoBack"/>
+      <w:bookmarkEnd w:id="0"/>
+      <w:r>
+        <w:rPr>
+          <w:rFonts w:ascii="Times New Roman" w:hAnsi="Times New Roman" w:cs="Times New Roman"/>
+          <w:i/>
+          <w:sz w:val="24"/>
+          <w:szCs w:val="24"/>
+        </w:rPr>
+        <w:t>re</w:t>
+      </w:r>
+      <w:proofErr w:type="gramEnd"/>
+      <w:r>
+        <w:rPr>
+          <w:rFonts w:ascii="Times New Roman" w:hAnsi="Times New Roman" w:cs="Times New Roman"/>
+          <w:i/>
+          <w:sz w:val="24"/>
+          <w:szCs w:val="24"/>
+        </w:rPr>
+        <w:t xml:space="preserve"> very unclear.</w:t>
+      </w:r>
+    </w:p>
+    <w:p>
+      <w:pPr>
+        <w:rPr>
+          <w:rFonts w:ascii="Times New Roman" w:hAnsi="Times New Roman" w:cs="Times New Roman"/>
+          <w:i/>
+          <w:sz w:val="24"/>
+          <w:szCs w:val="24"/>
+        </w:rPr>
+      </w:pPr>
+    </w:p>
+    <w:p>
+      <w:pPr>
+        <w:rPr>
+          <w:color w:val="4D4D4D"/>
+          <w:sz w:val="23"/>
+          <w:szCs w:val="23"/>
+          <w:shd w:val="clear" w:color="auto" w:fill="FFFFFF"/>
+        </w:rPr>
+      </w:pPr>
+    </w:p>
+    <w:p>
+      <w:pPr>
+        <w:rPr>
+          <w:rFonts w:ascii="Times New Roman" w:hAnsi="Times New Roman" w:cs="Times New Roman"/>
+          <w:i/>
+          <w:sz w:val="24"/>
+          <w:szCs w:val="24"/>
+        </w:rPr>
+      </w:pPr>
+      <w:r>
+        <w:rPr>
+          <w:color w:val="4D4D4D"/>
+          <w:sz w:val="23"/>
+          <w:szCs w:val="23"/>
+          <w:shd w:val="clear" w:color="auto" w:fill="FFFFFF"/>
+        </w:rPr>
+        <w:t>Where I get 1987 Investigational new drug, antibiotic, and biologic drug product regulations: treatment use and sale. </w:t>
+      </w:r>
+      <w:r>
+        <w:rPr>
+          <w:rStyle w:val="citationsource-journal"/>
+          <w:color w:val="4D4D4D"/>
+          <w:sz w:val="23"/>
+          <w:szCs w:val="23"/>
+          <w:bdr w:val="none" w:sz="0" w:space="0" w:color="auto" w:frame="1"/>
+          <w:shd w:val="clear" w:color="auto" w:fill="FFFFFF"/>
+        </w:rPr>
+        <w:t xml:space="preserve">Fed </w:t>
+      </w:r>
+      <w:proofErr w:type="spellStart"/>
+      <w:r>
+        <w:rPr>
+          <w:rStyle w:val="citationsource-journal"/>
+          <w:color w:val="4D4D4D"/>
+          <w:sz w:val="23"/>
+          <w:szCs w:val="23"/>
+          <w:bdr w:val="none" w:sz="0" w:space="0" w:color="auto" w:frame="1"/>
+          <w:shd w:val="clear" w:color="auto" w:fill="FFFFFF"/>
+        </w:rPr>
+        <w:t>Regist</w:t>
+      </w:r>
+      <w:proofErr w:type="spellEnd"/>
+      <w:r>
+        <w:rPr>
+          <w:color w:val="4D4D4D"/>
+          <w:sz w:val="23"/>
+          <w:szCs w:val="23"/>
+          <w:shd w:val="clear" w:color="auto" w:fill="FFFFFF"/>
+        </w:rPr>
+        <w:t> </w:t>
+      </w:r>
+      <w:proofErr w:type="gramStart"/>
+      <w:r>
+        <w:rPr>
+          <w:rStyle w:val="nlmyear"/>
+          <w:color w:val="4D4D4D"/>
+          <w:sz w:val="23"/>
+          <w:szCs w:val="23"/>
+          <w:bdr w:val="none" w:sz="0" w:space="0" w:color="auto" w:frame="1"/>
+          <w:shd w:val="clear" w:color="auto" w:fill="FFFFFF"/>
+        </w:rPr>
+        <w:t>1987</w:t>
+      </w:r>
+      <w:r>
+        <w:rPr>
+          <w:color w:val="4D4D4D"/>
+          <w:sz w:val="23"/>
+          <w:szCs w:val="23"/>
+          <w:shd w:val="clear" w:color="auto" w:fill="FFFFFF"/>
+        </w:rPr>
+        <w:t>;52:</w:t>
+      </w:r>
+      <w:r>
+        <w:rPr>
+          <w:rStyle w:val="nlmfpage"/>
+          <w:color w:val="4D4D4D"/>
+          <w:sz w:val="23"/>
+          <w:szCs w:val="23"/>
+          <w:bdr w:val="none" w:sz="0" w:space="0" w:color="auto" w:frame="1"/>
+          <w:shd w:val="clear" w:color="auto" w:fill="FFFFFF"/>
+        </w:rPr>
+        <w:t>19466</w:t>
+      </w:r>
+      <w:proofErr w:type="gramEnd"/>
+      <w:r>
+        <w:rPr>
+          <w:color w:val="4D4D4D"/>
+          <w:sz w:val="23"/>
+          <w:szCs w:val="23"/>
+          <w:shd w:val="clear" w:color="auto" w:fill="FFFFFF"/>
+        </w:rPr>
+        <w:t>-</w:t>
+      </w:r>
+      <w:r>
+        <w:rPr>
+          <w:rStyle w:val="nlmlpage"/>
+          <w:color w:val="4D4D4D"/>
+          <w:sz w:val="23"/>
+          <w:szCs w:val="23"/>
+          <w:bdr w:val="none" w:sz="0" w:space="0" w:color="auto" w:frame="1"/>
+          <w:shd w:val="clear" w:color="auto" w:fill="FFFFFF"/>
+        </w:rPr>
+        <w:t>19466</w:t>
       </w:r>
     </w:p>
     <w:p>
@@ -133,8 +409,6 @@
         </w:rPr>
         <w:t>Introduction:</w:t>
       </w:r>
-      <w:bookmarkStart w:id="1" w:name="_GoBack"/>
-      <w:bookmarkEnd w:id="1"/>
     </w:p>
     <w:p>
       <w:pPr>
@@ -282,7 +556,16 @@
           <w:sz w:val="24"/>
           <w:szCs w:val="24"/>
         </w:rPr>
-        <w:t>] .</w:t>
+        <w:t xml:space="preserve">] </w:t>
+      </w:r>
+      <w:r>
+        <w:rPr>
+          <w:rFonts w:ascii="Times New Roman" w:hAnsi="Times New Roman" w:cs="Times New Roman"/>
+          <w:sz w:val="24"/>
+          <w:szCs w:val="24"/>
+        </w:rPr>
+        <w:lastRenderedPageBreak/>
+        <w:t>.</w:t>
       </w:r>
       <w:r>
         <w:rPr>
@@ -486,325 +769,325 @@
           <w:sz w:val="24"/>
           <w:szCs w:val="24"/>
         </w:rPr>
+        <w:t xml:space="preserve">Using the </w:t>
+      </w:r>
+      <w:proofErr w:type="spellStart"/>
+      <w:r>
+        <w:rPr>
+          <w:rFonts w:ascii="Times New Roman" w:hAnsi="Times New Roman" w:cs="Times New Roman"/>
+          <w:sz w:val="24"/>
+          <w:szCs w:val="24"/>
+        </w:rPr>
+        <w:t>Drugs@FDA</w:t>
+      </w:r>
+      <w:proofErr w:type="spellEnd"/>
+      <w:r>
+        <w:rPr>
+          <w:rFonts w:ascii="Times New Roman" w:hAnsi="Times New Roman" w:cs="Times New Roman"/>
+          <w:sz w:val="24"/>
+          <w:szCs w:val="24"/>
+        </w:rPr>
+        <w:t xml:space="preserve"> database I opened the products.txt file through pandas to create a </w:t>
+      </w:r>
+      <w:proofErr w:type="spellStart"/>
+      <w:r>
+        <w:rPr>
+          <w:rFonts w:ascii="Times New Roman" w:hAnsi="Times New Roman" w:cs="Times New Roman"/>
+          <w:sz w:val="24"/>
+          <w:szCs w:val="24"/>
+        </w:rPr>
+        <w:t>dataframe</w:t>
+      </w:r>
+      <w:proofErr w:type="spellEnd"/>
+      <w:r>
+        <w:rPr>
+          <w:rFonts w:ascii="Times New Roman" w:hAnsi="Times New Roman" w:cs="Times New Roman"/>
+          <w:sz w:val="24"/>
+          <w:szCs w:val="24"/>
+        </w:rPr>
+        <w:t xml:space="preserve">. Using that generated </w:t>
+      </w:r>
+      <w:proofErr w:type="spellStart"/>
+      <w:r>
+        <w:rPr>
+          <w:rFonts w:ascii="Times New Roman" w:hAnsi="Times New Roman" w:cs="Times New Roman"/>
+          <w:sz w:val="24"/>
+          <w:szCs w:val="24"/>
+        </w:rPr>
+        <w:t>dataframe</w:t>
+      </w:r>
+      <w:proofErr w:type="spellEnd"/>
+      <w:r>
+        <w:rPr>
+          <w:rFonts w:ascii="Times New Roman" w:hAnsi="Times New Roman" w:cs="Times New Roman"/>
+          <w:sz w:val="24"/>
+          <w:szCs w:val="24"/>
+        </w:rPr>
+        <w:t xml:space="preserve"> I created a list of all unique </w:t>
+      </w:r>
+      <w:proofErr w:type="spellStart"/>
+      <w:r>
+        <w:rPr>
+          <w:rFonts w:ascii="Times New Roman" w:hAnsi="Times New Roman" w:cs="Times New Roman"/>
+          <w:sz w:val="24"/>
+          <w:szCs w:val="24"/>
+        </w:rPr>
+        <w:t>DrugNames</w:t>
+      </w:r>
+      <w:proofErr w:type="spellEnd"/>
+      <w:r>
+        <w:rPr>
+          <w:rFonts w:ascii="Times New Roman" w:hAnsi="Times New Roman" w:cs="Times New Roman"/>
+          <w:sz w:val="24"/>
+          <w:szCs w:val="24"/>
+        </w:rPr>
+        <w:t>. This gave me a collection of 7088 drugs that the FDA has approved.</w:t>
+      </w:r>
+      <w:r>
+        <w:rPr>
+          <w:rFonts w:ascii="Times New Roman" w:hAnsi="Times New Roman" w:cs="Times New Roman"/>
+          <w:sz w:val="24"/>
+          <w:szCs w:val="24"/>
+        </w:rPr>
+        <w:t xml:space="preserve"> </w:t>
+      </w:r>
+    </w:p>
+    <w:p>
+      <w:pPr>
+        <w:rPr>
+          <w:rFonts w:ascii="Times New Roman" w:hAnsi="Times New Roman" w:cs="Times New Roman"/>
+          <w:sz w:val="24"/>
+          <w:szCs w:val="24"/>
+        </w:rPr>
+      </w:pPr>
+    </w:p>
+    <w:p>
+      <w:pPr>
+        <w:rPr>
+          <w:rFonts w:ascii="Times New Roman" w:hAnsi="Times New Roman" w:cs="Times New Roman"/>
+          <w:color w:val="222222"/>
+          <w:sz w:val="24"/>
+          <w:szCs w:val="24"/>
+          <w:shd w:val="clear" w:color="auto" w:fill="FFFFFF"/>
+        </w:rPr>
+      </w:pPr>
+      <w:r>
+        <w:rPr>
+          <w:rFonts w:ascii="Times New Roman" w:hAnsi="Times New Roman" w:cs="Times New Roman"/>
+          <w:sz w:val="24"/>
+          <w:szCs w:val="24"/>
+        </w:rPr>
+        <w:t xml:space="preserve">Then through the clinical trials database I downloaded all drugs listed in interventions for both trails listed as </w:t>
+      </w:r>
+      <w:r>
+        <w:rPr>
+          <w:rFonts w:ascii="Times New Roman" w:hAnsi="Times New Roman" w:cs="Times New Roman"/>
+          <w:color w:val="222222"/>
+          <w:sz w:val="24"/>
+          <w:szCs w:val="24"/>
+          <w:shd w:val="clear" w:color="auto" w:fill="FFFFFF"/>
+        </w:rPr>
+        <w:t xml:space="preserve">phase 3 that have statuses of either: not yet recruiting, recruiting, enroll by invitation, active not recruiting or suspended (but not including completed) and trails listed as available and/or approved for marketing in their expanded access program. From both these lists I found all unique drug entries and removed all those in the approved </w:t>
+      </w:r>
+      <w:proofErr w:type="spellStart"/>
+      <w:r>
+        <w:rPr>
+          <w:rFonts w:ascii="Times New Roman" w:hAnsi="Times New Roman" w:cs="Times New Roman"/>
+          <w:color w:val="222222"/>
+          <w:sz w:val="24"/>
+          <w:szCs w:val="24"/>
+          <w:shd w:val="clear" w:color="auto" w:fill="FFFFFF"/>
+        </w:rPr>
+        <w:t>drugs@FDA</w:t>
+      </w:r>
+      <w:proofErr w:type="spellEnd"/>
+      <w:r>
+        <w:rPr>
+          <w:rFonts w:ascii="Times New Roman" w:hAnsi="Times New Roman" w:cs="Times New Roman"/>
+          <w:color w:val="222222"/>
+          <w:sz w:val="24"/>
+          <w:szCs w:val="24"/>
+          <w:shd w:val="clear" w:color="auto" w:fill="FFFFFF"/>
+        </w:rPr>
+        <w:t xml:space="preserve"> database and those with the text phrase placebo. Because these databases are not linked it’s possible that this does not remove all the approved drugs to contain just the experimental drugs. However, this still provides value as an estimate of what is available.  </w:t>
+      </w:r>
+    </w:p>
+    <w:p>
+      <w:pPr>
+        <w:rPr>
+          <w:rFonts w:ascii="Times New Roman" w:hAnsi="Times New Roman" w:cs="Times New Roman"/>
+          <w:color w:val="222222"/>
+          <w:sz w:val="24"/>
+          <w:szCs w:val="24"/>
+          <w:shd w:val="clear" w:color="auto" w:fill="FFFFFF"/>
+        </w:rPr>
+      </w:pPr>
+    </w:p>
+    <w:p>
+      <w:pPr>
+        <w:rPr>
+          <w:rFonts w:ascii="Times New Roman" w:hAnsi="Times New Roman" w:cs="Times New Roman"/>
+          <w:color w:val="222222"/>
+          <w:sz w:val="24"/>
+          <w:szCs w:val="24"/>
+          <w:shd w:val="clear" w:color="auto" w:fill="FFFFFF"/>
+        </w:rPr>
+      </w:pPr>
+      <w:r>
+        <w:rPr>
+          <w:rFonts w:ascii="Times New Roman" w:hAnsi="Times New Roman" w:cs="Times New Roman"/>
+          <w:color w:val="222222"/>
+          <w:sz w:val="24"/>
+          <w:szCs w:val="24"/>
+          <w:shd w:val="clear" w:color="auto" w:fill="FFFFFF"/>
+        </w:rPr>
+        <w:t xml:space="preserve">Using </w:t>
+      </w:r>
+      <w:proofErr w:type="spellStart"/>
+      <w:r>
+        <w:rPr>
+          <w:rFonts w:ascii="Times New Roman" w:hAnsi="Times New Roman" w:cs="Times New Roman"/>
+          <w:color w:val="222222"/>
+          <w:sz w:val="24"/>
+          <w:szCs w:val="24"/>
+          <w:shd w:val="clear" w:color="auto" w:fill="FFFFFF"/>
+        </w:rPr>
+        <w:t>PharmaGKB</w:t>
+      </w:r>
+      <w:proofErr w:type="spellEnd"/>
+      <w:r>
+        <w:rPr>
+          <w:rFonts w:ascii="Times New Roman" w:hAnsi="Times New Roman" w:cs="Times New Roman"/>
+          <w:color w:val="222222"/>
+          <w:sz w:val="24"/>
+          <w:szCs w:val="24"/>
+          <w:shd w:val="clear" w:color="auto" w:fill="FFFFFF"/>
+        </w:rPr>
+        <w:t xml:space="preserve"> I downloaded a comprehensive drugs database. From this I created a python program that allowed for me to easily parse their database and query all drugs from Id’s, all Id’s from each drug and all the different terms used for each drug. This was done to create a more compressive list of all terms used for each drug such that one can quickly determine if a dr</w:t>
+      </w:r>
+      <w:r>
+        <w:rPr>
+          <w:rFonts w:ascii="Times New Roman" w:hAnsi="Times New Roman" w:cs="Times New Roman"/>
+          <w:color w:val="222222"/>
+          <w:sz w:val="24"/>
+          <w:szCs w:val="24"/>
+          <w:shd w:val="clear" w:color="auto" w:fill="FFFFFF"/>
+        </w:rPr>
+        <w:t>ug listed in the warehouse i</w:t>
+      </w:r>
+      <w:r>
+        <w:rPr>
+          <w:rFonts w:ascii="Times New Roman" w:hAnsi="Times New Roman" w:cs="Times New Roman"/>
+          <w:color w:val="222222"/>
+          <w:sz w:val="24"/>
+          <w:szCs w:val="24"/>
+          <w:shd w:val="clear" w:color="auto" w:fill="FFFFFF"/>
+        </w:rPr>
+        <w:t>s novel or simply not the main name.</w:t>
+      </w:r>
+    </w:p>
+    <w:p>
+      <w:pPr>
+        <w:rPr>
+          <w:rFonts w:ascii="Times New Roman" w:hAnsi="Times New Roman" w:cs="Times New Roman"/>
+          <w:color w:val="222222"/>
+          <w:sz w:val="24"/>
+          <w:szCs w:val="24"/>
+          <w:shd w:val="clear" w:color="auto" w:fill="FFFFFF"/>
+        </w:rPr>
+      </w:pPr>
+      <w:r>
+        <w:rPr>
+          <w:rFonts w:ascii="Times New Roman" w:hAnsi="Times New Roman" w:cs="Times New Roman"/>
+          <w:color w:val="222222"/>
+          <w:sz w:val="24"/>
+          <w:szCs w:val="24"/>
+          <w:shd w:val="clear" w:color="auto" w:fill="FFFFFF"/>
+        </w:rPr>
+        <w:t xml:space="preserve">Using </w:t>
+      </w:r>
+      <w:proofErr w:type="spellStart"/>
+      <w:r>
+        <w:rPr>
+          <w:rFonts w:ascii="Times New Roman" w:hAnsi="Times New Roman" w:cs="Times New Roman"/>
+          <w:color w:val="222222"/>
+          <w:sz w:val="24"/>
+          <w:szCs w:val="24"/>
+          <w:shd w:val="clear" w:color="auto" w:fill="FFFFFF"/>
+        </w:rPr>
+        <w:t>DrugBank</w:t>
+      </w:r>
+      <w:proofErr w:type="spellEnd"/>
+      <w:r>
+        <w:rPr>
+          <w:rFonts w:ascii="Times New Roman" w:hAnsi="Times New Roman" w:cs="Times New Roman"/>
+          <w:color w:val="222222"/>
+          <w:sz w:val="24"/>
+          <w:szCs w:val="24"/>
+          <w:shd w:val="clear" w:color="auto" w:fill="FFFFFF"/>
+        </w:rPr>
+        <w:t xml:space="preserve"> I parsed the database to find all drugs that were deemed in the approved group and found their indication field. This field was then parsed to determine what the drug is approved to treat.</w:t>
+      </w:r>
+      <w:r>
+        <w:rPr>
+          <w:rFonts w:ascii="Times New Roman" w:hAnsi="Times New Roman" w:cs="Times New Roman"/>
+          <w:color w:val="222222"/>
+          <w:sz w:val="24"/>
+          <w:szCs w:val="24"/>
+          <w:shd w:val="clear" w:color="auto" w:fill="FFFFFF"/>
+        </w:rPr>
+        <w:t xml:space="preserve"> From this I hope to find out the related icd10/9 codes from the drug.</w:t>
+      </w:r>
+    </w:p>
+    <w:p>
+      <w:pPr>
+        <w:rPr>
+          <w:rFonts w:ascii="Times New Roman" w:hAnsi="Times New Roman" w:cs="Times New Roman"/>
+          <w:sz w:val="24"/>
+          <w:szCs w:val="24"/>
+        </w:rPr>
+      </w:pPr>
+      <w:r>
+        <w:rPr>
+          <w:rFonts w:ascii="Times New Roman" w:hAnsi="Times New Roman" w:cs="Times New Roman"/>
+          <w:sz w:val="24"/>
+          <w:szCs w:val="24"/>
+        </w:rPr>
+        <w:t>Results:</w:t>
+      </w:r>
+    </w:p>
+    <w:p>
+      <w:pPr>
+        <w:rPr>
+          <w:rFonts w:ascii="Times New Roman" w:hAnsi="Times New Roman" w:cs="Times New Roman"/>
+          <w:sz w:val="24"/>
+          <w:szCs w:val="24"/>
+        </w:rPr>
+      </w:pPr>
+      <w:r>
+        <w:rPr>
+          <w:rFonts w:ascii="Times New Roman" w:hAnsi="Times New Roman" w:cs="Times New Roman"/>
+          <w:sz w:val="24"/>
+          <w:szCs w:val="24"/>
+        </w:rPr>
+        <w:t>Discussion:</w:t>
+      </w:r>
+    </w:p>
+    <w:p>
+      <w:pPr>
+        <w:rPr>
+          <w:rFonts w:ascii="Times New Roman" w:hAnsi="Times New Roman" w:cs="Times New Roman"/>
+          <w:sz w:val="24"/>
+          <w:szCs w:val="24"/>
+        </w:rPr>
+      </w:pPr>
+      <w:r>
+        <w:rPr>
+          <w:rFonts w:ascii="Times New Roman" w:hAnsi="Times New Roman" w:cs="Times New Roman"/>
+          <w:sz w:val="24"/>
+          <w:szCs w:val="24"/>
+        </w:rPr>
         <w:lastRenderedPageBreak/>
-        <w:t xml:space="preserve">Using the </w:t>
-      </w:r>
-      <w:proofErr w:type="spellStart"/>
-      <w:r>
-        <w:rPr>
-          <w:rFonts w:ascii="Times New Roman" w:hAnsi="Times New Roman" w:cs="Times New Roman"/>
-          <w:sz w:val="24"/>
-          <w:szCs w:val="24"/>
-        </w:rPr>
-        <w:t>Drugs@FDA</w:t>
-      </w:r>
-      <w:proofErr w:type="spellEnd"/>
-      <w:r>
-        <w:rPr>
-          <w:rFonts w:ascii="Times New Roman" w:hAnsi="Times New Roman" w:cs="Times New Roman"/>
-          <w:sz w:val="24"/>
-          <w:szCs w:val="24"/>
-        </w:rPr>
-        <w:t xml:space="preserve"> database I opened the products.txt file through pandas to create a </w:t>
-      </w:r>
-      <w:proofErr w:type="spellStart"/>
-      <w:r>
-        <w:rPr>
-          <w:rFonts w:ascii="Times New Roman" w:hAnsi="Times New Roman" w:cs="Times New Roman"/>
-          <w:sz w:val="24"/>
-          <w:szCs w:val="24"/>
-        </w:rPr>
-        <w:t>dataframe</w:t>
-      </w:r>
-      <w:proofErr w:type="spellEnd"/>
-      <w:r>
-        <w:rPr>
-          <w:rFonts w:ascii="Times New Roman" w:hAnsi="Times New Roman" w:cs="Times New Roman"/>
-          <w:sz w:val="24"/>
-          <w:szCs w:val="24"/>
-        </w:rPr>
-        <w:t xml:space="preserve">. Using that generated </w:t>
-      </w:r>
-      <w:proofErr w:type="spellStart"/>
-      <w:r>
-        <w:rPr>
-          <w:rFonts w:ascii="Times New Roman" w:hAnsi="Times New Roman" w:cs="Times New Roman"/>
-          <w:sz w:val="24"/>
-          <w:szCs w:val="24"/>
-        </w:rPr>
-        <w:t>dataframe</w:t>
-      </w:r>
-      <w:proofErr w:type="spellEnd"/>
-      <w:r>
-        <w:rPr>
-          <w:rFonts w:ascii="Times New Roman" w:hAnsi="Times New Roman" w:cs="Times New Roman"/>
-          <w:sz w:val="24"/>
-          <w:szCs w:val="24"/>
-        </w:rPr>
-        <w:t xml:space="preserve"> I created a list of all unique </w:t>
-      </w:r>
-      <w:proofErr w:type="spellStart"/>
-      <w:r>
-        <w:rPr>
-          <w:rFonts w:ascii="Times New Roman" w:hAnsi="Times New Roman" w:cs="Times New Roman"/>
-          <w:sz w:val="24"/>
-          <w:szCs w:val="24"/>
-        </w:rPr>
-        <w:t>DrugNames</w:t>
-      </w:r>
-      <w:proofErr w:type="spellEnd"/>
-      <w:r>
-        <w:rPr>
-          <w:rFonts w:ascii="Times New Roman" w:hAnsi="Times New Roman" w:cs="Times New Roman"/>
-          <w:sz w:val="24"/>
-          <w:szCs w:val="24"/>
-        </w:rPr>
-        <w:t>. This gave me a collection of 7088 drugs that the FDA has approved.</w:t>
-      </w:r>
-      <w:r>
-        <w:rPr>
-          <w:rFonts w:ascii="Times New Roman" w:hAnsi="Times New Roman" w:cs="Times New Roman"/>
-          <w:sz w:val="24"/>
-          <w:szCs w:val="24"/>
-        </w:rPr>
-        <w:t xml:space="preserve"> </w:t>
-      </w:r>
-    </w:p>
-    <w:p>
-      <w:pPr>
-        <w:rPr>
-          <w:rFonts w:ascii="Times New Roman" w:hAnsi="Times New Roman" w:cs="Times New Roman"/>
-          <w:sz w:val="24"/>
-          <w:szCs w:val="24"/>
-        </w:rPr>
-      </w:pPr>
-    </w:p>
-    <w:p>
-      <w:pPr>
-        <w:rPr>
-          <w:rFonts w:ascii="Times New Roman" w:hAnsi="Times New Roman" w:cs="Times New Roman"/>
-          <w:color w:val="222222"/>
-          <w:sz w:val="24"/>
-          <w:szCs w:val="24"/>
-          <w:shd w:val="clear" w:color="auto" w:fill="FFFFFF"/>
-        </w:rPr>
-      </w:pPr>
-      <w:r>
-        <w:rPr>
-          <w:rFonts w:ascii="Times New Roman" w:hAnsi="Times New Roman" w:cs="Times New Roman"/>
-          <w:sz w:val="24"/>
-          <w:szCs w:val="24"/>
-        </w:rPr>
-        <w:t xml:space="preserve">Then through the clinical trials database I downloaded all drugs listed in interventions for both trails listed as </w:t>
-      </w:r>
-      <w:r>
-        <w:rPr>
-          <w:rFonts w:ascii="Times New Roman" w:hAnsi="Times New Roman" w:cs="Times New Roman"/>
-          <w:color w:val="222222"/>
-          <w:sz w:val="24"/>
-          <w:szCs w:val="24"/>
-          <w:shd w:val="clear" w:color="auto" w:fill="FFFFFF"/>
-        </w:rPr>
-        <w:t xml:space="preserve">phase 3 that have statuses of either: not yet recruiting, recruiting, enroll by invitation, active not recruiting or suspended (but not including completed) and trails listed as available and/or approved for marketing in their expanded access program. From both these lists I found all unique drug entries and removed all those in the approved </w:t>
-      </w:r>
-      <w:proofErr w:type="spellStart"/>
-      <w:r>
-        <w:rPr>
-          <w:rFonts w:ascii="Times New Roman" w:hAnsi="Times New Roman" w:cs="Times New Roman"/>
-          <w:color w:val="222222"/>
-          <w:sz w:val="24"/>
-          <w:szCs w:val="24"/>
-          <w:shd w:val="clear" w:color="auto" w:fill="FFFFFF"/>
-        </w:rPr>
-        <w:t>drugs@FDA</w:t>
-      </w:r>
-      <w:proofErr w:type="spellEnd"/>
-      <w:r>
-        <w:rPr>
-          <w:rFonts w:ascii="Times New Roman" w:hAnsi="Times New Roman" w:cs="Times New Roman"/>
-          <w:color w:val="222222"/>
-          <w:sz w:val="24"/>
-          <w:szCs w:val="24"/>
-          <w:shd w:val="clear" w:color="auto" w:fill="FFFFFF"/>
-        </w:rPr>
-        <w:t xml:space="preserve"> database and those with the text phrase placebo. Because these databases are not linked it’s possible that this does not remove all the approved drugs to contain just the experimental drugs. However, this still provides value as an estimate of what is available.  </w:t>
-      </w:r>
-    </w:p>
-    <w:p>
-      <w:pPr>
-        <w:rPr>
-          <w:rFonts w:ascii="Times New Roman" w:hAnsi="Times New Roman" w:cs="Times New Roman"/>
-          <w:color w:val="222222"/>
-          <w:sz w:val="24"/>
-          <w:szCs w:val="24"/>
-          <w:shd w:val="clear" w:color="auto" w:fill="FFFFFF"/>
-        </w:rPr>
-      </w:pPr>
-    </w:p>
-    <w:p>
-      <w:pPr>
-        <w:rPr>
-          <w:rFonts w:ascii="Times New Roman" w:hAnsi="Times New Roman" w:cs="Times New Roman"/>
-          <w:color w:val="222222"/>
-          <w:sz w:val="24"/>
-          <w:szCs w:val="24"/>
-          <w:shd w:val="clear" w:color="auto" w:fill="FFFFFF"/>
-        </w:rPr>
-      </w:pPr>
-      <w:r>
-        <w:rPr>
-          <w:rFonts w:ascii="Times New Roman" w:hAnsi="Times New Roman" w:cs="Times New Roman"/>
-          <w:color w:val="222222"/>
-          <w:sz w:val="24"/>
-          <w:szCs w:val="24"/>
-          <w:shd w:val="clear" w:color="auto" w:fill="FFFFFF"/>
-        </w:rPr>
-        <w:t xml:space="preserve">Using </w:t>
-      </w:r>
-      <w:proofErr w:type="spellStart"/>
-      <w:r>
-        <w:rPr>
-          <w:rFonts w:ascii="Times New Roman" w:hAnsi="Times New Roman" w:cs="Times New Roman"/>
-          <w:color w:val="222222"/>
-          <w:sz w:val="24"/>
-          <w:szCs w:val="24"/>
-          <w:shd w:val="clear" w:color="auto" w:fill="FFFFFF"/>
-        </w:rPr>
-        <w:t>PharmaGKB</w:t>
-      </w:r>
-      <w:proofErr w:type="spellEnd"/>
-      <w:r>
-        <w:rPr>
-          <w:rFonts w:ascii="Times New Roman" w:hAnsi="Times New Roman" w:cs="Times New Roman"/>
-          <w:color w:val="222222"/>
-          <w:sz w:val="24"/>
-          <w:szCs w:val="24"/>
-          <w:shd w:val="clear" w:color="auto" w:fill="FFFFFF"/>
-        </w:rPr>
-        <w:t xml:space="preserve"> I downloaded a comprehensive drugs database. From this I created a python program that allowed for me to easily parse their database and query all drugs from Id’s, all Id’s from each drug and all the different terms used for each drug. This was done to create a more compressive list of all terms used for each drug such that one can quickly determine if a dr</w:t>
-      </w:r>
-      <w:r>
-        <w:rPr>
-          <w:rFonts w:ascii="Times New Roman" w:hAnsi="Times New Roman" w:cs="Times New Roman"/>
-          <w:color w:val="222222"/>
-          <w:sz w:val="24"/>
-          <w:szCs w:val="24"/>
-          <w:shd w:val="clear" w:color="auto" w:fill="FFFFFF"/>
-        </w:rPr>
-        <w:t>ug listed in the warehouse i</w:t>
-      </w:r>
-      <w:r>
-        <w:rPr>
-          <w:rFonts w:ascii="Times New Roman" w:hAnsi="Times New Roman" w:cs="Times New Roman"/>
-          <w:color w:val="222222"/>
-          <w:sz w:val="24"/>
-          <w:szCs w:val="24"/>
-          <w:shd w:val="clear" w:color="auto" w:fill="FFFFFF"/>
-        </w:rPr>
-        <w:t>s novel or simply not the main name.</w:t>
-      </w:r>
-    </w:p>
-    <w:p>
-      <w:pPr>
-        <w:rPr>
-          <w:rFonts w:ascii="Times New Roman" w:hAnsi="Times New Roman" w:cs="Times New Roman"/>
-          <w:color w:val="222222"/>
-          <w:sz w:val="24"/>
-          <w:szCs w:val="24"/>
-          <w:shd w:val="clear" w:color="auto" w:fill="FFFFFF"/>
-        </w:rPr>
-      </w:pPr>
-      <w:r>
-        <w:rPr>
-          <w:rFonts w:ascii="Times New Roman" w:hAnsi="Times New Roman" w:cs="Times New Roman"/>
-          <w:color w:val="222222"/>
-          <w:sz w:val="24"/>
-          <w:szCs w:val="24"/>
-          <w:shd w:val="clear" w:color="auto" w:fill="FFFFFF"/>
-        </w:rPr>
-        <w:t xml:space="preserve">Using </w:t>
-      </w:r>
-      <w:proofErr w:type="spellStart"/>
-      <w:r>
-        <w:rPr>
-          <w:rFonts w:ascii="Times New Roman" w:hAnsi="Times New Roman" w:cs="Times New Roman"/>
-          <w:color w:val="222222"/>
-          <w:sz w:val="24"/>
-          <w:szCs w:val="24"/>
-          <w:shd w:val="clear" w:color="auto" w:fill="FFFFFF"/>
-        </w:rPr>
-        <w:t>DrugBank</w:t>
-      </w:r>
-      <w:proofErr w:type="spellEnd"/>
-      <w:r>
-        <w:rPr>
-          <w:rFonts w:ascii="Times New Roman" w:hAnsi="Times New Roman" w:cs="Times New Roman"/>
-          <w:color w:val="222222"/>
-          <w:sz w:val="24"/>
-          <w:szCs w:val="24"/>
-          <w:shd w:val="clear" w:color="auto" w:fill="FFFFFF"/>
-        </w:rPr>
-        <w:t xml:space="preserve"> I parsed the database to find all drugs that were deemed in the approved group and found their indication field. This field was then parsed to determine what the drug is approved to treat.</w:t>
-      </w:r>
-      <w:r>
-        <w:rPr>
-          <w:rFonts w:ascii="Times New Roman" w:hAnsi="Times New Roman" w:cs="Times New Roman"/>
-          <w:color w:val="222222"/>
-          <w:sz w:val="24"/>
-          <w:szCs w:val="24"/>
-          <w:shd w:val="clear" w:color="auto" w:fill="FFFFFF"/>
-        </w:rPr>
-        <w:t xml:space="preserve"> From this I hope to find out the related icd10/9 codes from the drug.</w:t>
-      </w:r>
-    </w:p>
-    <w:p>
-      <w:pPr>
-        <w:rPr>
-          <w:rFonts w:ascii="Times New Roman" w:hAnsi="Times New Roman" w:cs="Times New Roman"/>
-          <w:sz w:val="24"/>
-          <w:szCs w:val="24"/>
-        </w:rPr>
-      </w:pPr>
-      <w:r>
-        <w:rPr>
-          <w:rFonts w:ascii="Times New Roman" w:hAnsi="Times New Roman" w:cs="Times New Roman"/>
-          <w:sz w:val="24"/>
-          <w:szCs w:val="24"/>
-        </w:rPr>
-        <w:t>Results:</w:t>
-      </w:r>
-    </w:p>
-    <w:p>
-      <w:pPr>
-        <w:rPr>
-          <w:rFonts w:ascii="Times New Roman" w:hAnsi="Times New Roman" w:cs="Times New Roman"/>
-          <w:sz w:val="24"/>
-          <w:szCs w:val="24"/>
-        </w:rPr>
-      </w:pPr>
-      <w:r>
-        <w:rPr>
-          <w:rFonts w:ascii="Times New Roman" w:hAnsi="Times New Roman" w:cs="Times New Roman"/>
-          <w:sz w:val="24"/>
-          <w:szCs w:val="24"/>
-        </w:rPr>
-        <w:t>Discussion:</w:t>
-      </w:r>
-    </w:p>
-    <w:p>
-      <w:pPr>
-        <w:rPr>
-          <w:rFonts w:ascii="Times New Roman" w:hAnsi="Times New Roman" w:cs="Times New Roman"/>
-          <w:sz w:val="24"/>
-          <w:szCs w:val="24"/>
-        </w:rPr>
-      </w:pPr>
-      <w:r>
-        <w:rPr>
-          <w:rFonts w:ascii="Times New Roman" w:hAnsi="Times New Roman" w:cs="Times New Roman"/>
-          <w:sz w:val="24"/>
-          <w:szCs w:val="24"/>
-        </w:rPr>
         <w:t xml:space="preserve"> [1</w:t>
       </w:r>
       <w:r>
@@ -815,7 +1098,7 @@
         </w:rPr>
         <w:t>]</w:t>
       </w:r>
-      <w:hyperlink r:id="rId8" w:history="1">
+      <w:hyperlink r:id="rId5" w:history="1">
         <w:r>
           <w:rPr>
             <w:rStyle w:val="Hyperlink"/>
@@ -851,7 +1134,7 @@
         </w:rPr>
         <w:t xml:space="preserve">] </w:t>
       </w:r>
-      <w:hyperlink r:id="rId9" w:history="1">
+      <w:hyperlink r:id="rId6" w:history="1">
         <w:r>
           <w:rPr>
             <w:rStyle w:val="Hyperlink"/>
@@ -870,7 +1153,7 @@
         </w:rPr>
         <w:t xml:space="preserve"> references the form </w:t>
       </w:r>
-      <w:hyperlink r:id="rId10" w:history="1">
+      <w:hyperlink r:id="rId7" w:history="1">
         <w:r>
           <w:rPr>
             <w:rStyle w:val="Hyperlink"/>
@@ -914,7 +1197,7 @@
         </w:rPr>
         <w:t xml:space="preserve">] </w:t>
       </w:r>
-      <w:hyperlink r:id="rId11" w:history="1">
+      <w:hyperlink r:id="rId8" w:history="1">
         <w:r>
           <w:rPr>
             <w:rStyle w:val="Hyperlink"/>
@@ -942,7 +1225,7 @@
         </w:rPr>
         <w:t xml:space="preserve">[4] </w:t>
       </w:r>
-      <w:hyperlink r:id="rId12" w:history="1">
+      <w:hyperlink r:id="rId9" w:history="1">
         <w:r>
           <w:rPr>
             <w:rStyle w:val="Hyperlink"/>
@@ -1121,7 +1404,7 @@
           <w:szCs w:val="24"/>
         </w:rPr>
       </w:pPr>
-      <w:hyperlink r:id="rId13" w:history="1">
+      <w:hyperlink r:id="rId10" w:history="1">
         <w:r>
           <w:rPr>
             <w:rStyle w:val="Hyperlink"/>
@@ -1147,10 +1430,9 @@
           <w:sz w:val="24"/>
           <w:szCs w:val="24"/>
         </w:rPr>
-        <w:lastRenderedPageBreak/>
         <w:t xml:space="preserve">[6] </w:t>
       </w:r>
-      <w:hyperlink r:id="rId14" w:anchor="46.110" w:history="1">
+      <w:hyperlink r:id="rId11" w:anchor="46.110" w:history="1">
         <w:r>
           <w:rPr>
             <w:rStyle w:val="Hyperlink"/>
@@ -1178,7 +1460,7 @@
         </w:rPr>
         <w:t xml:space="preserve">This is the interpretation of its impact on expanded access which states what I said </w:t>
       </w:r>
-      <w:hyperlink r:id="rId15" w:history="1">
+      <w:hyperlink r:id="rId12" w:history="1">
         <w:r>
           <w:rPr>
             <w:rStyle w:val="Hyperlink"/>
@@ -1214,7 +1496,7 @@
         </w:rPr>
         <w:t xml:space="preserve">[7] </w:t>
       </w:r>
-      <w:hyperlink r:id="rId16" w:history="1">
+      <w:hyperlink r:id="rId13" w:history="1">
         <w:r>
           <w:rPr>
             <w:rStyle w:val="Hyperlink"/>
@@ -1285,7 +1567,7 @@
         </w:rPr>
         <w:t xml:space="preserve">[99] </w:t>
       </w:r>
-      <w:hyperlink r:id="rId17" w:history="1">
+      <w:hyperlink r:id="rId14" w:history="1">
         <w:r>
           <w:rPr>
             <w:rStyle w:val="Hyperlink"/>
@@ -1339,7 +1621,7 @@
         </w:rPr>
         <w:t xml:space="preserve">[99] </w:t>
       </w:r>
-      <w:hyperlink r:id="rId18" w:history="1">
+      <w:hyperlink r:id="rId15" w:history="1">
         <w:r>
           <w:rPr>
             <w:rStyle w:val="Hyperlink"/>
@@ -1549,7 +1831,7 @@
           <w:szCs w:val="24"/>
         </w:rPr>
       </w:pPr>
-      <w:hyperlink r:id="rId19" w:history="1">
+      <w:hyperlink r:id="rId16" w:history="1">
         <w:r>
           <w:rPr>
             <w:rStyle w:val="Hyperlink"/>
@@ -1616,6 +1898,7 @@
           <w:szCs w:val="24"/>
           <w:shd w:val="clear" w:color="auto" w:fill="FFFFFF"/>
         </w:rPr>
+        <w:lastRenderedPageBreak/>
         <w:t xml:space="preserve">2. </w:t>
       </w:r>
       <w:proofErr w:type="spellStart"/>
@@ -1687,7 +1970,7 @@
           <w:szCs w:val="24"/>
         </w:rPr>
       </w:pPr>
-      <w:hyperlink r:id="rId20" w:history="1">
+      <w:hyperlink r:id="rId17" w:history="1">
         <w:r>
           <w:rPr>
             <w:rStyle w:val="Hyperlink"/>
@@ -1813,6 +2096,248 @@
           <w:szCs w:val="24"/>
         </w:rPr>
         <w:t>: 10.1001/jama.2008.828.</w:t>
+      </w:r>
+      <w:r>
+        <w:rPr>
+          <w:rStyle w:val="nowrap"/>
+          <w:rFonts w:ascii="Times New Roman" w:hAnsi="Times New Roman" w:cs="Times New Roman"/>
+          <w:color w:val="000000"/>
+          <w:sz w:val="24"/>
+          <w:szCs w:val="24"/>
+        </w:rPr>
+        <w:t>[</w:t>
+      </w:r>
+      <w:hyperlink r:id="rId18" w:tgtFrame="pmc_ext" w:history="1">
+        <w:r>
+          <w:rPr>
+            <w:rStyle w:val="Hyperlink"/>
+            <w:rFonts w:ascii="Times New Roman" w:hAnsi="Times New Roman" w:cs="Times New Roman"/>
+            <w:color w:val="642A8F"/>
+            <w:sz w:val="24"/>
+            <w:szCs w:val="24"/>
+          </w:rPr>
+          <w:t>PubMed</w:t>
+        </w:r>
+      </w:hyperlink>
+      <w:r>
+        <w:rPr>
+          <w:rStyle w:val="nowrap"/>
+          <w:rFonts w:ascii="Times New Roman" w:hAnsi="Times New Roman" w:cs="Times New Roman"/>
+          <w:color w:val="000000"/>
+          <w:sz w:val="24"/>
+          <w:szCs w:val="24"/>
+        </w:rPr>
+        <w:t>]</w:t>
+      </w:r>
+      <w:r>
+        <w:rPr>
+          <w:rStyle w:val="element-citation"/>
+          <w:rFonts w:ascii="Times New Roman" w:hAnsi="Times New Roman" w:cs="Times New Roman"/>
+          <w:color w:val="000000"/>
+          <w:sz w:val="24"/>
+          <w:szCs w:val="24"/>
+        </w:rPr>
+        <w:t> </w:t>
+      </w:r>
+      <w:r>
+        <w:rPr>
+          <w:rStyle w:val="nowrap"/>
+          <w:rFonts w:ascii="Times New Roman" w:hAnsi="Times New Roman" w:cs="Times New Roman"/>
+          <w:color w:val="000000"/>
+          <w:sz w:val="24"/>
+          <w:szCs w:val="24"/>
+        </w:rPr>
+        <w:t>[</w:t>
+      </w:r>
+      <w:hyperlink r:id="rId19" w:tgtFrame="pmc_ext" w:history="1">
+        <w:r>
+          <w:rPr>
+            <w:rStyle w:val="Hyperlink"/>
+            <w:rFonts w:ascii="Times New Roman" w:hAnsi="Times New Roman" w:cs="Times New Roman"/>
+            <w:color w:val="642A8F"/>
+            <w:sz w:val="24"/>
+            <w:szCs w:val="24"/>
+          </w:rPr>
+          <w:t>Cross Ref</w:t>
+        </w:r>
+      </w:hyperlink>
+      <w:r>
+        <w:rPr>
+          <w:rStyle w:val="nowrap"/>
+          <w:rFonts w:ascii="Times New Roman" w:hAnsi="Times New Roman" w:cs="Times New Roman"/>
+          <w:color w:val="000000"/>
+          <w:sz w:val="24"/>
+          <w:szCs w:val="24"/>
+        </w:rPr>
+        <w:t>]</w:t>
+      </w:r>
+    </w:p>
+    <w:p>
+      <w:pPr>
+        <w:shd w:val="clear" w:color="auto" w:fill="FFFFFF"/>
+        <w:rPr>
+          <w:rFonts w:ascii="Times New Roman" w:hAnsi="Times New Roman" w:cs="Times New Roman"/>
+          <w:color w:val="000000"/>
+          <w:sz w:val="24"/>
+          <w:szCs w:val="24"/>
+        </w:rPr>
+      </w:pPr>
+      <w:r>
+        <w:rPr>
+          <w:rFonts w:ascii="Times New Roman" w:hAnsi="Times New Roman" w:cs="Times New Roman"/>
+          <w:color w:val="000000"/>
+          <w:sz w:val="24"/>
+          <w:szCs w:val="24"/>
+        </w:rPr>
+        <w:t>9. </w:t>
+      </w:r>
+      <w:r>
+        <w:rPr>
+          <w:rStyle w:val="element-citation"/>
+          <w:rFonts w:ascii="Times New Roman" w:hAnsi="Times New Roman" w:cs="Times New Roman"/>
+          <w:color w:val="000000"/>
+          <w:sz w:val="24"/>
+          <w:szCs w:val="24"/>
+        </w:rPr>
+        <w:t xml:space="preserve">Welch MJ, </w:t>
+      </w:r>
+      <w:proofErr w:type="spellStart"/>
+      <w:r>
+        <w:rPr>
+          <w:rStyle w:val="element-citation"/>
+          <w:rFonts w:ascii="Times New Roman" w:hAnsi="Times New Roman" w:cs="Times New Roman"/>
+          <w:color w:val="000000"/>
+          <w:sz w:val="24"/>
+          <w:szCs w:val="24"/>
+        </w:rPr>
+        <w:t>Lally</w:t>
+      </w:r>
+      <w:proofErr w:type="spellEnd"/>
+      <w:r>
+        <w:rPr>
+          <w:rStyle w:val="element-citation"/>
+          <w:rFonts w:ascii="Times New Roman" w:hAnsi="Times New Roman" w:cs="Times New Roman"/>
+          <w:color w:val="000000"/>
+          <w:sz w:val="24"/>
+          <w:szCs w:val="24"/>
+        </w:rPr>
+        <w:t xml:space="preserve"> R, Miller JE, et al. The ethics and regulatory landscape of including vulnerable populations in pragmatic clinical trials. </w:t>
+      </w:r>
+      <w:proofErr w:type="spellStart"/>
+      <w:r>
+        <w:rPr>
+          <w:rStyle w:val="ref-journal"/>
+          <w:rFonts w:ascii="Times New Roman" w:hAnsi="Times New Roman" w:cs="Times New Roman"/>
+          <w:color w:val="000000"/>
+          <w:sz w:val="24"/>
+          <w:szCs w:val="24"/>
+        </w:rPr>
+        <w:t>Clin</w:t>
+      </w:r>
+      <w:proofErr w:type="spellEnd"/>
+      <w:r>
+        <w:rPr>
+          <w:rStyle w:val="ref-journal"/>
+          <w:rFonts w:ascii="Times New Roman" w:hAnsi="Times New Roman" w:cs="Times New Roman"/>
+          <w:color w:val="000000"/>
+          <w:sz w:val="24"/>
+          <w:szCs w:val="24"/>
+        </w:rPr>
+        <w:t xml:space="preserve"> Trials. </w:t>
+      </w:r>
+      <w:r>
+        <w:rPr>
+          <w:rStyle w:val="element-citation"/>
+          <w:rFonts w:ascii="Times New Roman" w:hAnsi="Times New Roman" w:cs="Times New Roman"/>
+          <w:color w:val="000000"/>
+          <w:sz w:val="24"/>
+          <w:szCs w:val="24"/>
+        </w:rPr>
+        <w:t>2015;</w:t>
+      </w:r>
+      <w:r>
+        <w:rPr>
+          <w:rStyle w:val="ref-vol"/>
+          <w:rFonts w:ascii="Times New Roman" w:hAnsi="Times New Roman" w:cs="Times New Roman"/>
+          <w:color w:val="000000"/>
+          <w:sz w:val="24"/>
+          <w:szCs w:val="24"/>
+        </w:rPr>
+        <w:t>12</w:t>
+      </w:r>
+      <w:r>
+        <w:rPr>
+          <w:rStyle w:val="element-citation"/>
+          <w:rFonts w:ascii="Times New Roman" w:hAnsi="Times New Roman" w:cs="Times New Roman"/>
+          <w:color w:val="000000"/>
+          <w:sz w:val="24"/>
+          <w:szCs w:val="24"/>
+        </w:rPr>
+        <w:t xml:space="preserve">(5):503–510. </w:t>
+      </w:r>
+      <w:proofErr w:type="spellStart"/>
+      <w:r>
+        <w:rPr>
+          <w:rStyle w:val="element-citation"/>
+          <w:rFonts w:ascii="Times New Roman" w:hAnsi="Times New Roman" w:cs="Times New Roman"/>
+          <w:color w:val="000000"/>
+          <w:sz w:val="24"/>
+          <w:szCs w:val="24"/>
+        </w:rPr>
+        <w:t>doi</w:t>
+      </w:r>
+      <w:proofErr w:type="spellEnd"/>
+      <w:r>
+        <w:rPr>
+          <w:rStyle w:val="element-citation"/>
+          <w:rFonts w:ascii="Times New Roman" w:hAnsi="Times New Roman" w:cs="Times New Roman"/>
+          <w:color w:val="000000"/>
+          <w:sz w:val="24"/>
+          <w:szCs w:val="24"/>
+        </w:rPr>
+        <w:t>: 10.1177/1740774515597701. </w:t>
+      </w:r>
+      <w:r>
+        <w:rPr>
+          <w:rStyle w:val="nowrap"/>
+          <w:rFonts w:ascii="Times New Roman" w:hAnsi="Times New Roman" w:cs="Times New Roman"/>
+          <w:color w:val="000000"/>
+          <w:sz w:val="24"/>
+          <w:szCs w:val="24"/>
+        </w:rPr>
+        <w:t>[</w:t>
+      </w:r>
+      <w:hyperlink r:id="rId20" w:history="1">
+        <w:r>
+          <w:rPr>
+            <w:rStyle w:val="Hyperlink"/>
+            <w:rFonts w:ascii="Times New Roman" w:hAnsi="Times New Roman" w:cs="Times New Roman"/>
+            <w:color w:val="642A8F"/>
+            <w:sz w:val="24"/>
+            <w:szCs w:val="24"/>
+          </w:rPr>
+          <w:t>PMC free article</w:t>
+        </w:r>
+      </w:hyperlink>
+      <w:r>
+        <w:rPr>
+          <w:rStyle w:val="nowrap"/>
+          <w:rFonts w:ascii="Times New Roman" w:hAnsi="Times New Roman" w:cs="Times New Roman"/>
+          <w:color w:val="000000"/>
+          <w:sz w:val="24"/>
+          <w:szCs w:val="24"/>
+        </w:rPr>
+        <w:t>]</w:t>
+      </w:r>
+      <w:r>
+        <w:rPr>
+          <w:rStyle w:val="element-citation"/>
+          <w:rFonts w:ascii="Times New Roman" w:hAnsi="Times New Roman" w:cs="Times New Roman"/>
+          <w:color w:val="000000"/>
+          <w:sz w:val="24"/>
+          <w:szCs w:val="24"/>
+        </w:rPr>
+        <w:t> </w:t>
       </w:r>
       <w:r>
         <w:rPr>
@@ -1906,17 +2431,17 @@
           <w:sz w:val="24"/>
           <w:szCs w:val="24"/>
         </w:rPr>
-        <w:t>9. </w:t>
-      </w:r>
-      <w:r>
-        <w:rPr>
-          <w:rStyle w:val="element-citation"/>
-          <w:rFonts w:ascii="Times New Roman" w:hAnsi="Times New Roman" w:cs="Times New Roman"/>
-          <w:color w:val="000000"/>
-          <w:sz w:val="24"/>
-          <w:szCs w:val="24"/>
-        </w:rPr>
-        <w:t xml:space="preserve">Welch MJ, </w:t>
+        <w:t>13. </w:t>
+      </w:r>
+      <w:r>
+        <w:rPr>
+          <w:rStyle w:val="element-citation"/>
+          <w:rFonts w:ascii="Times New Roman" w:hAnsi="Times New Roman" w:cs="Times New Roman"/>
+          <w:color w:val="000000"/>
+          <w:sz w:val="24"/>
+          <w:szCs w:val="24"/>
+        </w:rPr>
+        <w:t xml:space="preserve">Mackey TK, </w:t>
       </w:r>
       <w:proofErr w:type="spellStart"/>
       <w:r>
@@ -1927,7 +2452,7 @@
           <w:sz w:val="24"/>
           <w:szCs w:val="24"/>
         </w:rPr>
-        <w:t>Lally</w:t>
+        <w:t>Schoenfeld</w:t>
       </w:r>
       <w:proofErr w:type="spellEnd"/>
       <w:r>
@@ -1938,81 +2463,81 @@
           <w:sz w:val="24"/>
           <w:szCs w:val="24"/>
         </w:rPr>
-        <w:t xml:space="preserve"> R, Miller JE, et al. The ethics and regulatory landscape of including vulnerable populations in pragmatic clinical trials. </w:t>
+        <w:t xml:space="preserve"> VJ. Going “social” to access experimental and potentially life-saving treatment: an assessment of the policy and online patient advocacy environment for expanded access. </w:t>
+      </w:r>
+      <w:r>
+        <w:rPr>
+          <w:rStyle w:val="ref-journal"/>
+          <w:rFonts w:ascii="Times New Roman" w:hAnsi="Times New Roman" w:cs="Times New Roman"/>
+          <w:color w:val="000000"/>
+          <w:sz w:val="24"/>
+          <w:szCs w:val="24"/>
+        </w:rPr>
+        <w:t>BMC Med. </w:t>
+      </w:r>
+      <w:proofErr w:type="gramStart"/>
+      <w:r>
+        <w:rPr>
+          <w:rStyle w:val="element-citation"/>
+          <w:rFonts w:ascii="Times New Roman" w:hAnsi="Times New Roman" w:cs="Times New Roman"/>
+          <w:color w:val="000000"/>
+          <w:sz w:val="24"/>
+          <w:szCs w:val="24"/>
+        </w:rPr>
+        <w:t>2016;</w:t>
+      </w:r>
+      <w:r>
+        <w:rPr>
+          <w:rStyle w:val="ref-vol"/>
+          <w:rFonts w:ascii="Times New Roman" w:hAnsi="Times New Roman" w:cs="Times New Roman"/>
+          <w:color w:val="000000"/>
+          <w:sz w:val="24"/>
+          <w:szCs w:val="24"/>
+        </w:rPr>
+        <w:t>14</w:t>
+      </w:r>
+      <w:r>
+        <w:rPr>
+          <w:rStyle w:val="element-citation"/>
+          <w:rFonts w:ascii="Times New Roman" w:hAnsi="Times New Roman" w:cs="Times New Roman"/>
+          <w:color w:val="000000"/>
+          <w:sz w:val="24"/>
+          <w:szCs w:val="24"/>
+        </w:rPr>
+        <w:t>:17</w:t>
+      </w:r>
+      <w:proofErr w:type="gramEnd"/>
+      <w:r>
+        <w:rPr>
+          <w:rStyle w:val="element-citation"/>
+          <w:rFonts w:ascii="Times New Roman" w:hAnsi="Times New Roman" w:cs="Times New Roman"/>
+          <w:color w:val="000000"/>
+          <w:sz w:val="24"/>
+          <w:szCs w:val="24"/>
+        </w:rPr>
+        <w:t xml:space="preserve">. </w:t>
       </w:r>
       <w:proofErr w:type="spellStart"/>
       <w:r>
         <w:rPr>
-          <w:rStyle w:val="ref-journal"/>
-          <w:rFonts w:ascii="Times New Roman" w:hAnsi="Times New Roman" w:cs="Times New Roman"/>
-          <w:color w:val="000000"/>
-          <w:sz w:val="24"/>
-          <w:szCs w:val="24"/>
-        </w:rPr>
-        <w:t>Clin</w:t>
+          <w:rStyle w:val="element-citation"/>
+          <w:rFonts w:ascii="Times New Roman" w:hAnsi="Times New Roman" w:cs="Times New Roman"/>
+          <w:color w:val="000000"/>
+          <w:sz w:val="24"/>
+          <w:szCs w:val="24"/>
+        </w:rPr>
+        <w:t>doi</w:t>
       </w:r>
       <w:proofErr w:type="spellEnd"/>
       <w:r>
         <w:rPr>
-          <w:rStyle w:val="ref-journal"/>
-          <w:rFonts w:ascii="Times New Roman" w:hAnsi="Times New Roman" w:cs="Times New Roman"/>
-          <w:color w:val="000000"/>
-          <w:sz w:val="24"/>
-          <w:szCs w:val="24"/>
-        </w:rPr>
-        <w:t xml:space="preserve"> Trials. </w:t>
-      </w:r>
-      <w:r>
-        <w:rPr>
-          <w:rStyle w:val="element-citation"/>
-          <w:rFonts w:ascii="Times New Roman" w:hAnsi="Times New Roman" w:cs="Times New Roman"/>
-          <w:color w:val="000000"/>
-          <w:sz w:val="24"/>
-          <w:szCs w:val="24"/>
-        </w:rPr>
-        <w:t>2015;</w:t>
-      </w:r>
-      <w:r>
-        <w:rPr>
-          <w:rStyle w:val="ref-vol"/>
-          <w:rFonts w:ascii="Times New Roman" w:hAnsi="Times New Roman" w:cs="Times New Roman"/>
-          <w:color w:val="000000"/>
-          <w:sz w:val="24"/>
-          <w:szCs w:val="24"/>
-        </w:rPr>
-        <w:t>12</w:t>
-      </w:r>
-      <w:r>
-        <w:rPr>
-          <w:rStyle w:val="element-citation"/>
-          <w:rFonts w:ascii="Times New Roman" w:hAnsi="Times New Roman" w:cs="Times New Roman"/>
-          <w:color w:val="000000"/>
-          <w:sz w:val="24"/>
-          <w:szCs w:val="24"/>
-        </w:rPr>
-        <w:t xml:space="preserve">(5):503–510. </w:t>
-      </w:r>
-      <w:proofErr w:type="spellStart"/>
-      <w:r>
-        <w:rPr>
-          <w:rStyle w:val="element-citation"/>
-          <w:rFonts w:ascii="Times New Roman" w:hAnsi="Times New Roman" w:cs="Times New Roman"/>
-          <w:color w:val="000000"/>
-          <w:sz w:val="24"/>
-          <w:szCs w:val="24"/>
-        </w:rPr>
-        <w:t>doi</w:t>
-      </w:r>
-      <w:proofErr w:type="spellEnd"/>
-      <w:r>
-        <w:rPr>
-          <w:rStyle w:val="element-citation"/>
-          <w:rFonts w:ascii="Times New Roman" w:hAnsi="Times New Roman" w:cs="Times New Roman"/>
-          <w:color w:val="000000"/>
-          <w:sz w:val="24"/>
-          <w:szCs w:val="24"/>
-        </w:rPr>
-        <w:t>: 10.1177/1740774515597701. </w:t>
+          <w:rStyle w:val="element-citation"/>
+          <w:rFonts w:ascii="Times New Roman" w:hAnsi="Times New Roman" w:cs="Times New Roman"/>
+          <w:color w:val="000000"/>
+          <w:sz w:val="24"/>
+          <w:szCs w:val="24"/>
+        </w:rPr>
+        <w:t>: 10.1186/s12916-016-0568-8. </w:t>
       </w:r>
       <w:r>
         <w:rPr>
@@ -2044,27 +2569,7 @@
           <w:sz w:val="24"/>
           <w:szCs w:val="24"/>
         </w:rPr>
-        <w:t>]</w:t>
-      </w:r>
-      <w:r>
-        <w:rPr>
-          <w:rStyle w:val="element-citation"/>
-          <w:rFonts w:ascii="Times New Roman" w:hAnsi="Times New Roman" w:cs="Times New Roman"/>
-          <w:color w:val="000000"/>
-          <w:sz w:val="24"/>
-          <w:szCs w:val="24"/>
-        </w:rPr>
-        <w:t> </w:t>
-      </w:r>
-      <w:r>
-        <w:rPr>
-          <w:rStyle w:val="nowrap"/>
-          <w:rFonts w:ascii="Times New Roman" w:hAnsi="Times New Roman" w:cs="Times New Roman"/>
-          <w:color w:val="000000"/>
-          <w:sz w:val="24"/>
-          <w:szCs w:val="24"/>
-        </w:rPr>
-        <w:t>[</w:t>
+        <w:t>][</w:t>
       </w:r>
       <w:hyperlink r:id="rId24" w:tgtFrame="pmc_ext" w:history="1">
         <w:r>
@@ -2148,18 +2653,61 @@
           <w:sz w:val="24"/>
           <w:szCs w:val="24"/>
         </w:rPr>
-        <w:lastRenderedPageBreak/>
-        <w:t>13. </w:t>
-      </w:r>
-      <w:r>
-        <w:rPr>
-          <w:rStyle w:val="element-citation"/>
-          <w:rFonts w:ascii="Times New Roman" w:hAnsi="Times New Roman" w:cs="Times New Roman"/>
-          <w:color w:val="000000"/>
-          <w:sz w:val="24"/>
-          <w:szCs w:val="24"/>
-        </w:rPr>
-        <w:t>Mackey TK, Schoenfeld VJ. Going “social” to access experimental and potentially life-saving treatment: an assessment of the policy and online patient advocacy environment for expanded access. </w:t>
+        <w:t>17. </w:t>
+      </w:r>
+      <w:r>
+        <w:rPr>
+          <w:rStyle w:val="element-citation"/>
+          <w:rFonts w:ascii="Times New Roman" w:hAnsi="Times New Roman" w:cs="Times New Roman"/>
+          <w:color w:val="000000"/>
+          <w:sz w:val="24"/>
+          <w:szCs w:val="24"/>
+        </w:rPr>
+        <w:t xml:space="preserve">Downing NS, Shah ND, Neiman JH, </w:t>
+      </w:r>
+      <w:proofErr w:type="spellStart"/>
+      <w:r>
+        <w:rPr>
+          <w:rStyle w:val="element-citation"/>
+          <w:rFonts w:ascii="Times New Roman" w:hAnsi="Times New Roman" w:cs="Times New Roman"/>
+          <w:color w:val="000000"/>
+          <w:sz w:val="24"/>
+          <w:szCs w:val="24"/>
+        </w:rPr>
+        <w:t>Aminawung</w:t>
+      </w:r>
+      <w:proofErr w:type="spellEnd"/>
+      <w:r>
+        <w:rPr>
+          <w:rStyle w:val="element-citation"/>
+          <w:rFonts w:ascii="Times New Roman" w:hAnsi="Times New Roman" w:cs="Times New Roman"/>
+          <w:color w:val="000000"/>
+          <w:sz w:val="24"/>
+          <w:szCs w:val="24"/>
+        </w:rPr>
+        <w:t xml:space="preserve"> JA, </w:t>
+      </w:r>
+      <w:proofErr w:type="spellStart"/>
+      <w:r>
+        <w:rPr>
+          <w:rStyle w:val="element-citation"/>
+          <w:rFonts w:ascii="Times New Roman" w:hAnsi="Times New Roman" w:cs="Times New Roman"/>
+          <w:color w:val="000000"/>
+          <w:sz w:val="24"/>
+          <w:szCs w:val="24"/>
+        </w:rPr>
+        <w:t>Krumholz</w:t>
+      </w:r>
+      <w:proofErr w:type="spellEnd"/>
+      <w:r>
+        <w:rPr>
+          <w:rStyle w:val="element-citation"/>
+          <w:rFonts w:ascii="Times New Roman" w:hAnsi="Times New Roman" w:cs="Times New Roman"/>
+          <w:color w:val="000000"/>
+          <w:sz w:val="24"/>
+          <w:szCs w:val="24"/>
+        </w:rPr>
+        <w:t xml:space="preserve"> HM, Ross JS. Participation of the elderly, women, and minorities in pivotal trials supporting 2011–2013 U.S. Food and Drug Administration approvals. </w:t>
       </w:r>
       <w:r>
         <w:rPr>
@@ -2169,9 +2717,8 @@
           <w:sz w:val="24"/>
           <w:szCs w:val="24"/>
         </w:rPr>
-        <w:t>BMC Med. </w:t>
-      </w:r>
-      <w:proofErr w:type="gramStart"/>
+        <w:t>Trials. </w:t>
+      </w:r>
       <w:r>
         <w:rPr>
           <w:rStyle w:val="element-citation"/>
@@ -2190,28 +2737,17 @@
           <w:sz w:val="24"/>
           <w:szCs w:val="24"/>
         </w:rPr>
-        <w:t>14</w:t>
-      </w:r>
-      <w:r>
-        <w:rPr>
-          <w:rStyle w:val="element-citation"/>
-          <w:rFonts w:ascii="Times New Roman" w:hAnsi="Times New Roman" w:cs="Times New Roman"/>
-          <w:color w:val="000000"/>
-          <w:sz w:val="24"/>
-          <w:szCs w:val="24"/>
-        </w:rPr>
-        <w:t>:17</w:t>
-      </w:r>
-      <w:proofErr w:type="gramEnd"/>
-      <w:r>
-        <w:rPr>
-          <w:rStyle w:val="element-citation"/>
-          <w:rFonts w:ascii="Times New Roman" w:hAnsi="Times New Roman" w:cs="Times New Roman"/>
-          <w:color w:val="000000"/>
-          <w:sz w:val="24"/>
-          <w:szCs w:val="24"/>
-        </w:rPr>
-        <w:t xml:space="preserve">. </w:t>
+        <w:t>17</w:t>
+      </w:r>
+      <w:r>
+        <w:rPr>
+          <w:rStyle w:val="element-citation"/>
+          <w:rFonts w:ascii="Times New Roman" w:hAnsi="Times New Roman" w:cs="Times New Roman"/>
+          <w:color w:val="000000"/>
+          <w:sz w:val="24"/>
+          <w:szCs w:val="24"/>
+        </w:rPr>
+        <w:t xml:space="preserve">(1):1. </w:t>
       </w:r>
       <w:proofErr w:type="spellStart"/>
       <w:r>
@@ -2233,7 +2769,7 @@
           <w:sz w:val="24"/>
           <w:szCs w:val="24"/>
         </w:rPr>
-        <w:t>: 10.1186/s12916-016-0568-8. </w:t>
+        <w:t>: 10.1186/s13063-016-1322-4. </w:t>
       </w:r>
       <w:r>
         <w:rPr>
@@ -2265,7 +2801,27 @@
           <w:sz w:val="24"/>
           <w:szCs w:val="24"/>
         </w:rPr>
-        <w:t>][</w:t>
+        <w:t>]</w:t>
+      </w:r>
+      <w:r>
+        <w:rPr>
+          <w:rStyle w:val="element-citation"/>
+          <w:rFonts w:ascii="Times New Roman" w:hAnsi="Times New Roman" w:cs="Times New Roman"/>
+          <w:color w:val="000000"/>
+          <w:sz w:val="24"/>
+          <w:szCs w:val="24"/>
+        </w:rPr>
+        <w:t> </w:t>
+      </w:r>
+      <w:r>
+        <w:rPr>
+          <w:rStyle w:val="nowrap"/>
+          <w:rFonts w:ascii="Times New Roman" w:hAnsi="Times New Roman" w:cs="Times New Roman"/>
+          <w:color w:val="000000"/>
+          <w:sz w:val="24"/>
+          <w:szCs w:val="24"/>
+        </w:rPr>
+        <w:t>[</w:t>
       </w:r>
       <w:hyperlink r:id="rId27" w:tgtFrame="pmc_ext" w:history="1">
         <w:r>
@@ -2349,17 +2905,7 @@
           <w:sz w:val="24"/>
           <w:szCs w:val="24"/>
         </w:rPr>
-        <w:t>17. </w:t>
-      </w:r>
-      <w:r>
-        <w:rPr>
-          <w:rStyle w:val="element-citation"/>
-          <w:rFonts w:ascii="Times New Roman" w:hAnsi="Times New Roman" w:cs="Times New Roman"/>
-          <w:color w:val="000000"/>
-          <w:sz w:val="24"/>
-          <w:szCs w:val="24"/>
-        </w:rPr>
-        <w:t xml:space="preserve">Downing NS, Shah ND, Neiman JH, </w:t>
+        <w:t>20. </w:t>
       </w:r>
       <w:proofErr w:type="spellStart"/>
       <w:r>
@@ -2370,7 +2916,7 @@
           <w:sz w:val="24"/>
           <w:szCs w:val="24"/>
         </w:rPr>
-        <w:t>Aminawung</w:t>
+        <w:t>Heiat</w:t>
       </w:r>
       <w:proofErr w:type="spellEnd"/>
       <w:r>
@@ -2381,7 +2927,7 @@
           <w:sz w:val="24"/>
           <w:szCs w:val="24"/>
         </w:rPr>
-        <w:t xml:space="preserve"> JA, </w:t>
+        <w:t xml:space="preserve"> A, Gross CP, </w:t>
       </w:r>
       <w:proofErr w:type="spellStart"/>
       <w:r>
@@ -2403,7 +2949,7 @@
           <w:sz w:val="24"/>
           <w:szCs w:val="24"/>
         </w:rPr>
-        <w:t xml:space="preserve"> HM, Ross JS. Participation of the elderly, women, and minorities in pivotal trials supporting 2011–2013 U.S. Food and Drug Administration approvals. </w:t>
+        <w:t xml:space="preserve"> HM. Representation of the elderly, women, and minorities in heart failure clinical trials. </w:t>
       </w:r>
       <w:r>
         <w:rPr>
@@ -2413,17 +2959,17 @@
           <w:sz w:val="24"/>
           <w:szCs w:val="24"/>
         </w:rPr>
-        <w:t>Trials. </w:t>
-      </w:r>
-      <w:r>
-        <w:rPr>
-          <w:rStyle w:val="element-citation"/>
-          <w:rFonts w:ascii="Times New Roman" w:hAnsi="Times New Roman" w:cs="Times New Roman"/>
-          <w:color w:val="000000"/>
-          <w:sz w:val="24"/>
-          <w:szCs w:val="24"/>
-        </w:rPr>
-        <w:t>2016;</w:t>
+        <w:t>Arch Intern Med. </w:t>
+      </w:r>
+      <w:r>
+        <w:rPr>
+          <w:rStyle w:val="element-citation"/>
+          <w:rFonts w:ascii="Times New Roman" w:hAnsi="Times New Roman" w:cs="Times New Roman"/>
+          <w:color w:val="000000"/>
+          <w:sz w:val="24"/>
+          <w:szCs w:val="24"/>
+        </w:rPr>
+        <w:t>2002;</w:t>
       </w:r>
       <w:r>
         <w:rPr>
@@ -2433,17 +2979,17 @@
           <w:sz w:val="24"/>
           <w:szCs w:val="24"/>
         </w:rPr>
-        <w:t>17</w:t>
-      </w:r>
-      <w:r>
-        <w:rPr>
-          <w:rStyle w:val="element-citation"/>
-          <w:rFonts w:ascii="Times New Roman" w:hAnsi="Times New Roman" w:cs="Times New Roman"/>
-          <w:color w:val="000000"/>
-          <w:sz w:val="24"/>
-          <w:szCs w:val="24"/>
-        </w:rPr>
-        <w:t xml:space="preserve">(1):1. </w:t>
+        <w:t>162</w:t>
+      </w:r>
+      <w:r>
+        <w:rPr>
+          <w:rStyle w:val="element-citation"/>
+          <w:rFonts w:ascii="Times New Roman" w:hAnsi="Times New Roman" w:cs="Times New Roman"/>
+          <w:color w:val="000000"/>
+          <w:sz w:val="24"/>
+          <w:szCs w:val="24"/>
+        </w:rPr>
+        <w:t xml:space="preserve">(15):1682–1688. </w:t>
       </w:r>
       <w:proofErr w:type="spellStart"/>
       <w:r>
@@ -2465,7 +3011,7 @@
           <w:sz w:val="24"/>
           <w:szCs w:val="24"/>
         </w:rPr>
-        <w:t>: 10.1186/s13063-016-1322-4. </w:t>
+        <w:t>: 10.1001/archinte.162.15.1682.</w:t>
       </w:r>
       <w:r>
         <w:rPr>
@@ -2477,49 +3023,7 @@
         </w:rPr>
         <w:t>[</w:t>
       </w:r>
-      <w:hyperlink r:id="rId29" w:history="1">
-        <w:r>
-          <w:rPr>
-            <w:rStyle w:val="Hyperlink"/>
-            <w:rFonts w:ascii="Times New Roman" w:hAnsi="Times New Roman" w:cs="Times New Roman"/>
-            <w:color w:val="642A8F"/>
-            <w:sz w:val="24"/>
-            <w:szCs w:val="24"/>
-          </w:rPr>
-          <w:t>PMC free article</w:t>
-        </w:r>
-      </w:hyperlink>
-      <w:r>
-        <w:rPr>
-          <w:rStyle w:val="nowrap"/>
-          <w:rFonts w:ascii="Times New Roman" w:hAnsi="Times New Roman" w:cs="Times New Roman"/>
-          <w:color w:val="000000"/>
-          <w:sz w:val="24"/>
-          <w:szCs w:val="24"/>
-        </w:rPr>
-        <w:t>]</w:t>
-      </w:r>
-      <w:r>
-        <w:rPr>
-          <w:rStyle w:val="element-citation"/>
-          <w:rFonts w:ascii="Times New Roman" w:hAnsi="Times New Roman" w:cs="Times New Roman"/>
-          <w:color w:val="000000"/>
-          <w:sz w:val="24"/>
-          <w:szCs w:val="24"/>
-        </w:rPr>
-        <w:t> </w:t>
-      </w:r>
-      <w:r>
-        <w:rPr>
-          <w:rStyle w:val="nowrap"/>
-          <w:rFonts w:ascii="Times New Roman" w:hAnsi="Times New Roman" w:cs="Times New Roman"/>
-          <w:color w:val="000000"/>
-          <w:sz w:val="24"/>
-          <w:szCs w:val="24"/>
-        </w:rPr>
-        <w:t>[</w:t>
-      </w:r>
-      <w:hyperlink r:id="rId30" w:tgtFrame="pmc_ext" w:history="1">
+      <w:hyperlink r:id="rId29" w:tgtFrame="pmc_ext" w:history="1">
         <w:r>
           <w:rPr>
             <w:rStyle w:val="Hyperlink"/>
@@ -2561,7 +3065,7 @@
         </w:rPr>
         <w:t>[</w:t>
       </w:r>
-      <w:hyperlink r:id="rId31" w:tgtFrame="pmc_ext" w:history="1">
+      <w:hyperlink r:id="rId30" w:tgtFrame="pmc_ext" w:history="1">
         <w:r>
           <w:rPr>
             <w:rStyle w:val="Hyperlink"/>
@@ -2586,206 +3090,6 @@
     </w:p>
     <w:p>
       <w:pPr>
-        <w:shd w:val="clear" w:color="auto" w:fill="FFFFFF"/>
-        <w:rPr>
-          <w:rFonts w:ascii="Times New Roman" w:hAnsi="Times New Roman" w:cs="Times New Roman"/>
-          <w:color w:val="000000"/>
-          <w:sz w:val="24"/>
-          <w:szCs w:val="24"/>
-        </w:rPr>
-      </w:pPr>
-      <w:r>
-        <w:rPr>
-          <w:rFonts w:ascii="Times New Roman" w:hAnsi="Times New Roman" w:cs="Times New Roman"/>
-          <w:color w:val="000000"/>
-          <w:sz w:val="24"/>
-          <w:szCs w:val="24"/>
-        </w:rPr>
-        <w:t>20. </w:t>
-      </w:r>
-      <w:proofErr w:type="spellStart"/>
-      <w:r>
-        <w:rPr>
-          <w:rStyle w:val="element-citation"/>
-          <w:rFonts w:ascii="Times New Roman" w:hAnsi="Times New Roman" w:cs="Times New Roman"/>
-          <w:color w:val="000000"/>
-          <w:sz w:val="24"/>
-          <w:szCs w:val="24"/>
-        </w:rPr>
-        <w:t>Heiat</w:t>
-      </w:r>
-      <w:proofErr w:type="spellEnd"/>
-      <w:r>
-        <w:rPr>
-          <w:rStyle w:val="element-citation"/>
-          <w:rFonts w:ascii="Times New Roman" w:hAnsi="Times New Roman" w:cs="Times New Roman"/>
-          <w:color w:val="000000"/>
-          <w:sz w:val="24"/>
-          <w:szCs w:val="24"/>
-        </w:rPr>
-        <w:t xml:space="preserve"> A, Gross CP, </w:t>
-      </w:r>
-      <w:proofErr w:type="spellStart"/>
-      <w:r>
-        <w:rPr>
-          <w:rStyle w:val="element-citation"/>
-          <w:rFonts w:ascii="Times New Roman" w:hAnsi="Times New Roman" w:cs="Times New Roman"/>
-          <w:color w:val="000000"/>
-          <w:sz w:val="24"/>
-          <w:szCs w:val="24"/>
-        </w:rPr>
-        <w:t>Krumholz</w:t>
-      </w:r>
-      <w:proofErr w:type="spellEnd"/>
-      <w:r>
-        <w:rPr>
-          <w:rStyle w:val="element-citation"/>
-          <w:rFonts w:ascii="Times New Roman" w:hAnsi="Times New Roman" w:cs="Times New Roman"/>
-          <w:color w:val="000000"/>
-          <w:sz w:val="24"/>
-          <w:szCs w:val="24"/>
-        </w:rPr>
-        <w:t xml:space="preserve"> HM. Representation of the elderly, women, and minorities in heart failure clinical trials. </w:t>
-      </w:r>
-      <w:r>
-        <w:rPr>
-          <w:rStyle w:val="ref-journal"/>
-          <w:rFonts w:ascii="Times New Roman" w:hAnsi="Times New Roman" w:cs="Times New Roman"/>
-          <w:color w:val="000000"/>
-          <w:sz w:val="24"/>
-          <w:szCs w:val="24"/>
-        </w:rPr>
-        <w:t>Arch Intern Med. </w:t>
-      </w:r>
-      <w:r>
-        <w:rPr>
-          <w:rStyle w:val="element-citation"/>
-          <w:rFonts w:ascii="Times New Roman" w:hAnsi="Times New Roman" w:cs="Times New Roman"/>
-          <w:color w:val="000000"/>
-          <w:sz w:val="24"/>
-          <w:szCs w:val="24"/>
-        </w:rPr>
-        <w:t>2002;</w:t>
-      </w:r>
-      <w:r>
-        <w:rPr>
-          <w:rStyle w:val="ref-vol"/>
-          <w:rFonts w:ascii="Times New Roman" w:hAnsi="Times New Roman" w:cs="Times New Roman"/>
-          <w:color w:val="000000"/>
-          <w:sz w:val="24"/>
-          <w:szCs w:val="24"/>
-        </w:rPr>
-        <w:t>162</w:t>
-      </w:r>
-      <w:r>
-        <w:rPr>
-          <w:rStyle w:val="element-citation"/>
-          <w:rFonts w:ascii="Times New Roman" w:hAnsi="Times New Roman" w:cs="Times New Roman"/>
-          <w:color w:val="000000"/>
-          <w:sz w:val="24"/>
-          <w:szCs w:val="24"/>
-        </w:rPr>
-        <w:t xml:space="preserve">(15):1682–1688. </w:t>
-      </w:r>
-      <w:proofErr w:type="spellStart"/>
-      <w:r>
-        <w:rPr>
-          <w:rStyle w:val="element-citation"/>
-          <w:rFonts w:ascii="Times New Roman" w:hAnsi="Times New Roman" w:cs="Times New Roman"/>
-          <w:color w:val="000000"/>
-          <w:sz w:val="24"/>
-          <w:szCs w:val="24"/>
-        </w:rPr>
-        <w:t>doi</w:t>
-      </w:r>
-      <w:proofErr w:type="spellEnd"/>
-      <w:r>
-        <w:rPr>
-          <w:rStyle w:val="element-citation"/>
-          <w:rFonts w:ascii="Times New Roman" w:hAnsi="Times New Roman" w:cs="Times New Roman"/>
-          <w:color w:val="000000"/>
-          <w:sz w:val="24"/>
-          <w:szCs w:val="24"/>
-        </w:rPr>
-        <w:t>: 10.1001/archinte.162.15.1682.</w:t>
-      </w:r>
-      <w:r>
-        <w:rPr>
-          <w:rStyle w:val="nowrap"/>
-          <w:rFonts w:ascii="Times New Roman" w:hAnsi="Times New Roman" w:cs="Times New Roman"/>
-          <w:color w:val="000000"/>
-          <w:sz w:val="24"/>
-          <w:szCs w:val="24"/>
-        </w:rPr>
-        <w:t>[</w:t>
-      </w:r>
-      <w:hyperlink r:id="rId32" w:tgtFrame="pmc_ext" w:history="1">
-        <w:r>
-          <w:rPr>
-            <w:rStyle w:val="Hyperlink"/>
-            <w:rFonts w:ascii="Times New Roman" w:hAnsi="Times New Roman" w:cs="Times New Roman"/>
-            <w:color w:val="642A8F"/>
-            <w:sz w:val="24"/>
-            <w:szCs w:val="24"/>
-          </w:rPr>
-          <w:t>PubMed</w:t>
-        </w:r>
-      </w:hyperlink>
-      <w:r>
-        <w:rPr>
-          <w:rStyle w:val="nowrap"/>
-          <w:rFonts w:ascii="Times New Roman" w:hAnsi="Times New Roman" w:cs="Times New Roman"/>
-          <w:color w:val="000000"/>
-          <w:sz w:val="24"/>
-          <w:szCs w:val="24"/>
-        </w:rPr>
-        <w:t>]</w:t>
-      </w:r>
-      <w:r>
-        <w:rPr>
-          <w:rStyle w:val="element-citation"/>
-          <w:rFonts w:ascii="Times New Roman" w:hAnsi="Times New Roman" w:cs="Times New Roman"/>
-          <w:color w:val="000000"/>
-          <w:sz w:val="24"/>
-          <w:szCs w:val="24"/>
-        </w:rPr>
-        <w:t> </w:t>
-      </w:r>
-      <w:r>
-        <w:rPr>
-          <w:rStyle w:val="nowrap"/>
-          <w:rFonts w:ascii="Times New Roman" w:hAnsi="Times New Roman" w:cs="Times New Roman"/>
-          <w:color w:val="000000"/>
-          <w:sz w:val="24"/>
-          <w:szCs w:val="24"/>
-        </w:rPr>
-        <w:t>[</w:t>
-      </w:r>
-      <w:hyperlink r:id="rId33" w:tgtFrame="pmc_ext" w:history="1">
-        <w:r>
-          <w:rPr>
-            <w:rStyle w:val="Hyperlink"/>
-            <w:rFonts w:ascii="Times New Roman" w:hAnsi="Times New Roman" w:cs="Times New Roman"/>
-            <w:color w:val="642A8F"/>
-            <w:sz w:val="24"/>
-            <w:szCs w:val="24"/>
-          </w:rPr>
-          <w:t>Cross Ref</w:t>
-        </w:r>
-      </w:hyperlink>
-      <w:r>
-        <w:rPr>
-          <w:rStyle w:val="nowrap"/>
-          <w:rFonts w:ascii="Times New Roman" w:hAnsi="Times New Roman" w:cs="Times New Roman"/>
-          <w:color w:val="000000"/>
-          <w:sz w:val="24"/>
-          <w:szCs w:val="24"/>
-        </w:rPr>
-        <w:t>]</w:t>
-      </w:r>
-    </w:p>
-    <w:p>
-      <w:pPr>
         <w:rPr>
           <w:rFonts w:ascii="Times New Roman" w:hAnsi="Times New Roman" w:cs="Times New Roman"/>
           <w:sz w:val="24"/>
@@ -2821,39 +3125,6 @@
 </w:document>
 </file>
 
-<file path=word/comments.xml><?xml version="1.0" encoding="utf-8"?>
-<w:comments xmlns:wpc="http://schemas.microsoft.com/office/word/2010/wordprocessingCanvas" xmlns:cx="http://schemas.microsoft.com/office/drawing/2014/chartex" xmlns:cx1="http://schemas.microsoft.com/office/drawing/2015/9/8/chartex" xmlns:cx2="http://schemas.microsoft.com/office/drawing/2015/10/21/chartex" xmlns:cx3="http://schemas.microsoft.com/office/drawing/2016/5/9/chartex" xmlns:cx4="http://schemas.microsoft.com/office/drawing/2016/5/10/chartex" xmlns:cx5="http://schemas.microsoft.com/office/drawing/2016/5/11/chartex" xmlns:cx6="http://schemas.microsoft.com/office/drawing/2016/5/12/chartex" xmlns:cx7="http://schemas.microsoft.com/office/drawing/2016/5/13/chartex" xmlns:cx8="http://schemas.microsoft.com/office/drawing/2016/5/14/chartex" xmlns:mc="http://schemas.openxmlformats.org/markup-compatibility/2006" xmlns:aink="http://schemas.microsoft.com/office/drawing/2016/ink" xmlns:am3d="http://schemas.microsoft.com/office/drawing/2017/model3d" xmlns:o="urn:schemas-microsoft-com:office:office" xmlns:r="http://schemas.openxmlformats.org/officeDocument/2006/relationships" xmlns:m="http://schemas.openxmlformats.org/officeDocument/2006/math" xmlns:v="urn:schemas-microsoft-com:vml" xmlns:wp14="http://schemas.microsoft.com/office/word/2010/wordprocessingDrawing" xmlns:wp="http://schemas.openxmlformats.org/drawingml/2006/wordprocessingDrawing" xmlns:w10="urn:schemas-microsoft-com:office:word" xmlns:w="http://schemas.openxmlformats.org/wordprocessingml/2006/main" xmlns:w14="http://schemas.microsoft.com/office/word/2010/wordml" xmlns:w15="http://schemas.microsoft.com/office/word/2012/wordml" xmlns:w16cid="http://schemas.microsoft.com/office/word/2016/wordml/cid" xmlns:w16se="http://schemas.microsoft.com/office/word/2015/wordml/symex" xmlns:wpg="http://schemas.microsoft.com/office/word/2010/wordprocessingGroup" xmlns:wpi="http://schemas.microsoft.com/office/word/2010/wordprocessingInk" xmlns:wne="http://schemas.microsoft.com/office/word/2006/wordml" xmlns:wps="http://schemas.microsoft.com/office/word/2010/wordprocessingShape" mc:Ignorable="w14 w15 w16se w16cid wp14">
-  <w:comment w:id="0" w:author="Beth Percha" w:date="2018-07-27T17:15:00Z" w:initials="BP">
-    <w:p>
-      <w:pPr>
-        <w:pStyle w:val="CommentText"/>
-      </w:pPr>
-      <w:r>
-        <w:rPr>
-          <w:rStyle w:val="CommentReference"/>
-        </w:rPr>
-        <w:annotationRef/>
-      </w:r>
-      <w:r>
-        <w:t xml:space="preserve">Ross: Please add a few sentences here explaining what the project will actually do (even though it’s not done yet). </w:t>
-      </w:r>
-      <w:r>
-        <w:sym w:font="Wingdings" w:char="F04A"/>
-      </w:r>
-      <w:r>
-        <w:t xml:space="preserve"> </w:t>
-      </w:r>
-    </w:p>
-  </w:comment>
-</w:comments>
-</file>
-
-<file path=word/commentsExtended.xml><?xml version="1.0" encoding="utf-8"?>
-<w15:commentsEx xmlns:wpc="http://schemas.microsoft.com/office/word/2010/wordprocessingCanvas" xmlns:cx="http://schemas.microsoft.com/office/drawing/2014/chartex" xmlns:cx1="http://schemas.microsoft.com/office/drawing/2015/9/8/chartex" xmlns:cx2="http://schemas.microsoft.com/office/drawing/2015/10/21/chartex" xmlns:cx3="http://schemas.microsoft.com/office/drawing/2016/5/9/chartex" xmlns:cx4="http://schemas.microsoft.com/office/drawing/2016/5/10/chartex" xmlns:cx5="http://schemas.microsoft.com/office/drawing/2016/5/11/chartex" xmlns:cx6="http://schemas.microsoft.com/office/drawing/2016/5/12/chartex" xmlns:cx7="http://schemas.microsoft.com/office/drawing/2016/5/13/chartex" xmlns:cx8="http://schemas.microsoft.com/office/drawing/2016/5/14/chartex" xmlns:mc="http://schemas.openxmlformats.org/markup-compatibility/2006" xmlns:aink="http://schemas.microsoft.com/office/drawing/2016/ink" xmlns:am3d="http://schemas.microsoft.com/office/drawing/2017/model3d" xmlns:o="urn:schemas-microsoft-com:office:office" xmlns:r="http://schemas.openxmlformats.org/officeDocument/2006/relationships" xmlns:m="http://schemas.openxmlformats.org/officeDocument/2006/math" xmlns:v="urn:schemas-microsoft-com:vml" xmlns:wp14="http://schemas.microsoft.com/office/word/2010/wordprocessingDrawing" xmlns:wp="http://schemas.openxmlformats.org/drawingml/2006/wordprocessingDrawing" xmlns:w10="urn:schemas-microsoft-com:office:word" xmlns:w="http://schemas.openxmlformats.org/wordprocessingml/2006/main" xmlns:w14="http://schemas.microsoft.com/office/word/2010/wordml" xmlns:w15="http://schemas.microsoft.com/office/word/2012/wordml" xmlns:w16cid="http://schemas.microsoft.com/office/word/2016/wordml/cid" xmlns:w16se="http://schemas.microsoft.com/office/word/2015/wordml/symex" xmlns:wpg="http://schemas.microsoft.com/office/word/2010/wordprocessingGroup" xmlns:wpi="http://schemas.microsoft.com/office/word/2010/wordprocessingInk" xmlns:wne="http://schemas.microsoft.com/office/word/2006/wordml" xmlns:wps="http://schemas.microsoft.com/office/word/2010/wordprocessingShape" mc:Ignorable="w14 w15 w16se w16cid wp14">
-  <w15:commentEx w15:paraId="36190873" w15:done="0"/>
-</w15:commentsEx>
-</file>
-
 <file path=word/commentsIds.xml><?xml version="1.0" encoding="utf-8"?>
 <w16cid:commentsIds xmlns:wpc="http://schemas.microsoft.com/office/word/2010/wordprocessingCanvas" xmlns:cx="http://schemas.microsoft.com/office/drawing/2014/chartex" xmlns:cx1="http://schemas.microsoft.com/office/drawing/2015/9/8/chartex" xmlns:cx2="http://schemas.microsoft.com/office/drawing/2015/10/21/chartex" xmlns:cx3="http://schemas.microsoft.com/office/drawing/2016/5/9/chartex" xmlns:cx4="http://schemas.microsoft.com/office/drawing/2016/5/10/chartex" xmlns:cx5="http://schemas.microsoft.com/office/drawing/2016/5/11/chartex" xmlns:cx6="http://schemas.microsoft.com/office/drawing/2016/5/12/chartex" xmlns:cx7="http://schemas.microsoft.com/office/drawing/2016/5/13/chartex" xmlns:cx8="http://schemas.microsoft.com/office/drawing/2016/5/14/chartex" xmlns:mc="http://schemas.openxmlformats.org/markup-compatibility/2006" xmlns:aink="http://schemas.microsoft.com/office/drawing/2016/ink" xmlns:am3d="http://schemas.microsoft.com/office/drawing/2017/model3d" xmlns:o="urn:schemas-microsoft-com:office:office" xmlns:r="http://schemas.openxmlformats.org/officeDocument/2006/relationships" xmlns:m="http://schemas.openxmlformats.org/officeDocument/2006/math" xmlns:v="urn:schemas-microsoft-com:vml" xmlns:wp14="http://schemas.microsoft.com/office/word/2010/wordprocessingDrawing" xmlns:wp="http://schemas.openxmlformats.org/drawingml/2006/wordprocessingDrawing" xmlns:w10="urn:schemas-microsoft-com:office:word" xmlns:w="http://schemas.openxmlformats.org/wordprocessingml/2006/main" xmlns:w14="http://schemas.microsoft.com/office/word/2010/wordml" xmlns:w15="http://schemas.microsoft.com/office/word/2012/wordml" xmlns:w16cid="http://schemas.microsoft.com/office/word/2016/wordml/cid" xmlns:w16se="http://schemas.microsoft.com/office/word/2015/wordml/symex" xmlns:wpg="http://schemas.microsoft.com/office/word/2010/wordprocessingGroup" xmlns:wpi="http://schemas.microsoft.com/office/word/2010/wordprocessingInk" xmlns:wne="http://schemas.microsoft.com/office/word/2006/wordml" xmlns:wps="http://schemas.microsoft.com/office/word/2010/wordprocessingShape" mc:Ignorable="w14 w15 w16se w16cid wp14">
   <w16cid:commentId w16cid:paraId="36190873" w16cid:durableId="1F05D1CB"/>
@@ -2861,7 +3132,7 @@
 </file>
 
 <file path=word/numbering.xml><?xml version="1.0" encoding="utf-8"?>
-<w:numbering xmlns:wpc="http://schemas.microsoft.com/office/word/2010/wordprocessingCanvas" xmlns:cx="http://schemas.microsoft.com/office/drawing/2014/chartex" xmlns:cx1="http://schemas.microsoft.com/office/drawing/2015/9/8/chartex" xmlns:cx2="http://schemas.microsoft.com/office/drawing/2015/10/21/chartex" xmlns:cx3="http://schemas.microsoft.com/office/drawing/2016/5/9/chartex" xmlns:cx4="http://schemas.microsoft.com/office/drawing/2016/5/10/chartex" xmlns:cx5="http://schemas.microsoft.com/office/drawing/2016/5/11/chartex" xmlns:cx6="http://schemas.microsoft.com/office/drawing/2016/5/12/chartex" xmlns:cx7="http://schemas.microsoft.com/office/drawing/2016/5/13/chartex" xmlns:cx8="http://schemas.microsoft.com/office/drawing/2016/5/14/chartex" xmlns:mc="http://schemas.openxmlformats.org/markup-compatibility/2006" xmlns:aink="http://schemas.microsoft.com/office/drawing/2016/ink" xmlns:am3d="http://schemas.microsoft.com/office/drawing/2017/model3d" xmlns:o="urn:schemas-microsoft-com:office:office" xmlns:r="http://schemas.openxmlformats.org/officeDocument/2006/relationships" xmlns:m="http://schemas.openxmlformats.org/officeDocument/2006/math" xmlns:v="urn:schemas-microsoft-com:vml" xmlns:wp14="http://schemas.microsoft.com/office/word/2010/wordprocessingDrawing" xmlns:wp="http://schemas.openxmlformats.org/drawingml/2006/wordprocessingDrawing" xmlns:w10="urn:schemas-microsoft-com:office:word" xmlns:w="http://schemas.openxmlformats.org/wordprocessingml/2006/main" xmlns:w14="http://schemas.microsoft.com/office/word/2010/wordml" xmlns:w15="http://schemas.microsoft.com/office/word/2012/wordml" xmlns:w16cid="http://schemas.microsoft.com/office/word/2016/wordml/cid" xmlns:w16se="http://schemas.microsoft.com/office/word/2015/wordml/symex" xmlns:wpg="http://schemas.microsoft.com/office/word/2010/wordprocessingGroup" xmlns:wpi="http://schemas.microsoft.com/office/word/2010/wordprocessingInk" xmlns:wne="http://schemas.microsoft.com/office/word/2006/wordml" xmlns:wps="http://schemas.microsoft.com/office/word/2010/wordprocessingShape" mc:Ignorable="w14 w15 w16se w16cid wp14">
+<w:numbering xmlns:wpc="http://schemas.microsoft.com/office/word/2010/wordprocessingCanvas" xmlns:cx="http://schemas.microsoft.com/office/drawing/2014/chartex" xmlns:mc="http://schemas.openxmlformats.org/markup-compatibility/2006" xmlns:o="urn:schemas-microsoft-com:office:office" xmlns:r="http://schemas.openxmlformats.org/officeDocument/2006/relationships" xmlns:m="http://schemas.openxmlformats.org/officeDocument/2006/math" xmlns:v="urn:schemas-microsoft-com:vml" xmlns:wp14="http://schemas.microsoft.com/office/word/2010/wordprocessingDrawing" xmlns:wp="http://schemas.openxmlformats.org/drawingml/2006/wordprocessingDrawing" xmlns:w10="urn:schemas-microsoft-com:office:word" xmlns:w="http://schemas.openxmlformats.org/wordprocessingml/2006/main" xmlns:w14="http://schemas.microsoft.com/office/word/2010/wordml" xmlns:w15="http://schemas.microsoft.com/office/word/2012/wordml" xmlns:w16se="http://schemas.microsoft.com/office/word/2015/wordml/symex" xmlns:wpg="http://schemas.microsoft.com/office/word/2010/wordprocessingGroup" xmlns:wpi="http://schemas.microsoft.com/office/word/2010/wordprocessingInk" xmlns:wne="http://schemas.microsoft.com/office/word/2006/wordml" xmlns:wps="http://schemas.microsoft.com/office/word/2010/wordprocessingShape" mc:Ignorable="w14 w15 w16se wp14">
   <w:abstractNum w:abstractNumId="0" w15:restartNumberingAfterBreak="0">
     <w:nsid w:val="317D4BA7"/>
     <w:multiLevelType w:val="hybridMultilevel"/>
@@ -3074,7 +3345,7 @@
 </file>
 
 <file path=word/styles.xml><?xml version="1.0" encoding="utf-8"?>
-<w:styles xmlns:mc="http://schemas.openxmlformats.org/markup-compatibility/2006" xmlns:r="http://schemas.openxmlformats.org/officeDocument/2006/relationships" xmlns:w="http://schemas.openxmlformats.org/wordprocessingml/2006/main" xmlns:w14="http://schemas.microsoft.com/office/word/2010/wordml" xmlns:w15="http://schemas.microsoft.com/office/word/2012/wordml" xmlns:w16cid="http://schemas.microsoft.com/office/word/2016/wordml/cid" xmlns:w16se="http://schemas.microsoft.com/office/word/2015/wordml/symex" mc:Ignorable="w14 w15 w16se w16cid">
+<w:styles xmlns:mc="http://schemas.openxmlformats.org/markup-compatibility/2006" xmlns:r="http://schemas.openxmlformats.org/officeDocument/2006/relationships" xmlns:w="http://schemas.openxmlformats.org/wordprocessingml/2006/main" xmlns:w14="http://schemas.microsoft.com/office/word/2010/wordml" xmlns:w15="http://schemas.microsoft.com/office/word/2012/wordml" xmlns:w16se="http://schemas.microsoft.com/office/word/2015/wordml/symex" mc:Ignorable="w14 w15 w16se">
   <w:docDefaults>
     <w:rPrDefault>
       <w:rPr>
@@ -3090,7 +3361,7 @@
       </w:pPr>
     </w:pPrDefault>
   </w:docDefaults>
-  <w:latentStyles w:defLockedState="0" w:defUIPriority="99" w:defSemiHidden="0" w:defUnhideWhenUsed="0" w:defQFormat="0" w:count="375">
+  <w:latentStyles w:defLockedState="0" w:defUIPriority="99" w:defSemiHidden="0" w:defUnhideWhenUsed="0" w:defQFormat="0" w:count="371">
     <w:lsdException w:name="Normal" w:uiPriority="0" w:qFormat="1"/>
     <w:lsdException w:name="heading 1" w:uiPriority="9" w:qFormat="1"/>
     <w:lsdException w:name="heading 2" w:semiHidden="1" w:uiPriority="9" w:unhideWhenUsed="1" w:qFormat="1"/>
@@ -3196,6 +3467,7 @@
     <w:lsdException w:name="HTML Sample" w:semiHidden="1" w:unhideWhenUsed="1"/>
     <w:lsdException w:name="HTML Typewriter" w:semiHidden="1" w:unhideWhenUsed="1"/>
     <w:lsdException w:name="HTML Variable" w:semiHidden="1" w:unhideWhenUsed="1"/>
+    <w:lsdException w:name="Normal Table" w:semiHidden="1" w:unhideWhenUsed="1"/>
     <w:lsdException w:name="annotation subject" w:semiHidden="1" w:unhideWhenUsed="1"/>
     <w:lsdException w:name="No List" w:semiHidden="1" w:unhideWhenUsed="1"/>
     <w:lsdException w:name="Outline List 1" w:semiHidden="1" w:unhideWhenUsed="1"/>
@@ -3239,8 +3511,10 @@
     <w:lsdException w:name="Table Elegant" w:semiHidden="1" w:unhideWhenUsed="1"/>
     <w:lsdException w:name="Table Professional" w:semiHidden="1" w:unhideWhenUsed="1"/>
     <w:lsdException w:name="Table Subtle 1" w:semiHidden="1" w:unhideWhenUsed="1"/>
+    <w:lsdException w:name="Table Subtle 2" w:semiHidden="1" w:unhideWhenUsed="1"/>
     <w:lsdException w:name="Table Web 1" w:semiHidden="1" w:unhideWhenUsed="1"/>
     <w:lsdException w:name="Table Web 2" w:semiHidden="1" w:unhideWhenUsed="1"/>
+    <w:lsdException w:name="Table Web 3" w:semiHidden="1" w:unhideWhenUsed="1"/>
     <w:lsdException w:name="Balloon Text" w:semiHidden="1" w:unhideWhenUsed="1"/>
     <w:lsdException w:name="Table Grid" w:uiPriority="39"/>
     <w:lsdException w:name="Table Theme" w:semiHidden="1" w:unhideWhenUsed="1"/>
@@ -3459,10 +3733,6 @@
     <w:lsdException w:name="List Table 5 Dark Accent 6" w:uiPriority="50"/>
     <w:lsdException w:name="List Table 6 Colorful Accent 6" w:uiPriority="51"/>
     <w:lsdException w:name="List Table 7 Colorful Accent 6" w:uiPriority="52"/>
-    <w:lsdException w:name="Mention" w:semiHidden="1" w:unhideWhenUsed="1"/>
-    <w:lsdException w:name="Smart Hyperlink" w:semiHidden="1" w:unhideWhenUsed="1"/>
-    <w:lsdException w:name="Hashtag" w:semiHidden="1" w:unhideWhenUsed="1"/>
-    <w:lsdException w:name="Unresolved Mention" w:semiHidden="1" w:unhideWhenUsed="1"/>
   </w:latentStyles>
   <w:style w:type="paragraph" w:default="1" w:styleId="Normal">
     <w:name w:val="Normal"/>

</xml_diff>